<commit_message>
petite correction sur la mesure des temps
</commit_message>
<xml_diff>
--- a/Partie_BaptisteWozniak/estimationDesTemps.docx
+++ b/Partie_BaptisteWozniak/estimationDesTemps.docx
@@ -990,8 +990,13 @@
           <w:numId w:val="1"/>
         </w:numPr>
       </w:pPr>
+      <w:proofErr w:type="gramStart"/>
       <w:r>
-        <w:t>t11 : arrivée du véhicule sur la barrière 1</w:t>
+        <w:t>t</w:t>
+      </w:r>
+      <w:proofErr w:type="gramEnd"/>
+      <w:r>
+        <w:t>11 : arrivée du véhicule sur la barrière 1</w:t>
       </w:r>
     </w:p>
     <w:p>
@@ -1002,8 +1007,13 @@
           <w:numId w:val="1"/>
         </w:numPr>
       </w:pPr>
+      <w:proofErr w:type="gramStart"/>
       <w:r>
-        <w:t>t12 : sortie du véhicule de la barrière 1</w:t>
+        <w:t>t</w:t>
+      </w:r>
+      <w:proofErr w:type="gramEnd"/>
+      <w:r>
+        <w:t>12 : sortie du véhicule de la barrière 1</w:t>
       </w:r>
     </w:p>
     <w:p>
@@ -1014,8 +1024,13 @@
           <w:numId w:val="1"/>
         </w:numPr>
       </w:pPr>
+      <w:proofErr w:type="gramStart"/>
       <w:r>
-        <w:t>t21 : arrivée du véhicule sur la barrière 2</w:t>
+        <w:t>t</w:t>
+      </w:r>
+      <w:proofErr w:type="gramEnd"/>
+      <w:r>
+        <w:t>21 : arrivée du véhicule sur la barrière 2</w:t>
       </w:r>
     </w:p>
     <w:p>
@@ -1151,12 +1166,21 @@
                 <w:szCs w:val="18"/>
               </w:rPr>
             </w:pPr>
-            <w:r>
-              <w:rPr>
-                <w:sz w:val="18"/>
-                <w:szCs w:val="18"/>
-              </w:rPr>
-              <w:t>v : Vitesse du véhicule</w:t>
+            <w:proofErr w:type="gramStart"/>
+            <w:r>
+              <w:rPr>
+                <w:sz w:val="18"/>
+                <w:szCs w:val="18"/>
+              </w:rPr>
+              <w:t>v</w:t>
+            </w:r>
+            <w:proofErr w:type="gramEnd"/>
+            <w:r>
+              <w:rPr>
+                <w:sz w:val="18"/>
+                <w:szCs w:val="18"/>
+              </w:rPr>
+              <w:t xml:space="preserve"> : Vitesse du véhicule</w:t>
             </w:r>
           </w:p>
         </w:tc>
@@ -1274,7 +1298,23 @@
                 <w:sz w:val="18"/>
                 <w:szCs w:val="18"/>
               </w:rPr>
-              <w:t>(1.5*3.6)/30 = 0.18s = 180ms</w:t>
+              <w:t>(1.5*3.</w:t>
+            </w:r>
+            <w:proofErr w:type="gramStart"/>
+            <w:r>
+              <w:rPr>
+                <w:sz w:val="18"/>
+                <w:szCs w:val="18"/>
+              </w:rPr>
+              <w:t>6)/</w:t>
+            </w:r>
+            <w:proofErr w:type="gramEnd"/>
+            <w:r>
+              <w:rPr>
+                <w:sz w:val="18"/>
+                <w:szCs w:val="18"/>
+              </w:rPr>
+              <w:t>30 = 0.18s = 180ms</w:t>
             </w:r>
           </w:p>
         </w:tc>
@@ -1291,6 +1331,15 @@
                 <w:szCs w:val="18"/>
               </w:rPr>
             </w:pPr>
+            <w:ins w:id="0" w:author="BTS SNIR CDF NANCY" w:date="2022-01-26T14:48:00Z">
+              <w:r>
+                <w:rPr>
+                  <w:sz w:val="18"/>
+                  <w:szCs w:val="18"/>
+                </w:rPr>
+                <w:sym w:font="Symbol" w:char="F0B1"/>
+              </w:r>
+            </w:ins>
             <w:r>
               <w:rPr>
                 <w:sz w:val="18"/>
@@ -1384,7 +1433,23 @@
                 <w:sz w:val="18"/>
                 <w:szCs w:val="18"/>
               </w:rPr>
-              <w:t>(1.5*3.6)/50 = 0.108s = 108ms</w:t>
+              <w:t>(1.5*3.</w:t>
+            </w:r>
+            <w:proofErr w:type="gramStart"/>
+            <w:r>
+              <w:rPr>
+                <w:sz w:val="18"/>
+                <w:szCs w:val="18"/>
+              </w:rPr>
+              <w:t>6)/</w:t>
+            </w:r>
+            <w:proofErr w:type="gramEnd"/>
+            <w:r>
+              <w:rPr>
+                <w:sz w:val="18"/>
+                <w:szCs w:val="18"/>
+              </w:rPr>
+              <w:t>50 = 0.108s = 108ms</w:t>
             </w:r>
           </w:p>
         </w:tc>
@@ -1401,6 +1466,15 @@
                 <w:szCs w:val="18"/>
               </w:rPr>
             </w:pPr>
+            <w:ins w:id="1" w:author="BTS SNIR CDF NANCY" w:date="2022-01-26T14:48:00Z">
+              <w:r>
+                <w:rPr>
+                  <w:sz w:val="18"/>
+                  <w:szCs w:val="18"/>
+                </w:rPr>
+                <w:sym w:font="Symbol" w:char="F0B1"/>
+              </w:r>
+            </w:ins>
             <w:r>
               <w:rPr>
                 <w:sz w:val="18"/>
@@ -1480,7 +1554,23 @@
                 <w:sz w:val="18"/>
                 <w:szCs w:val="18"/>
               </w:rPr>
-              <w:t>(1.5*3.6)/80 = 0.0675s = 67.5ms</w:t>
+              <w:t>(1.5*3.</w:t>
+            </w:r>
+            <w:proofErr w:type="gramStart"/>
+            <w:r>
+              <w:rPr>
+                <w:sz w:val="18"/>
+                <w:szCs w:val="18"/>
+              </w:rPr>
+              <w:t>6)/</w:t>
+            </w:r>
+            <w:proofErr w:type="gramEnd"/>
+            <w:r>
+              <w:rPr>
+                <w:sz w:val="18"/>
+                <w:szCs w:val="18"/>
+              </w:rPr>
+              <w:t>80 = 0.0675s = 67.5ms</w:t>
             </w:r>
           </w:p>
         </w:tc>
@@ -1497,6 +1587,15 @@
                 <w:szCs w:val="18"/>
               </w:rPr>
             </w:pPr>
+            <w:ins w:id="2" w:author="BTS SNIR CDF NANCY" w:date="2022-01-26T14:48:00Z">
+              <w:r>
+                <w:rPr>
+                  <w:sz w:val="18"/>
+                  <w:szCs w:val="18"/>
+                </w:rPr>
+                <w:sym w:font="Symbol" w:char="F0B1"/>
+              </w:r>
+            </w:ins>
             <w:r>
               <w:rPr>
                 <w:sz w:val="18"/>
@@ -1562,7 +1661,23 @@
                 <w:sz w:val="18"/>
                 <w:szCs w:val="18"/>
               </w:rPr>
-              <w:t>(1.5*3.6)/110 = 0.0491s = 49.1ms</w:t>
+              <w:t>(1.5*3.</w:t>
+            </w:r>
+            <w:proofErr w:type="gramStart"/>
+            <w:r>
+              <w:rPr>
+                <w:sz w:val="18"/>
+                <w:szCs w:val="18"/>
+              </w:rPr>
+              <w:t>6)/</w:t>
+            </w:r>
+            <w:proofErr w:type="gramEnd"/>
+            <w:r>
+              <w:rPr>
+                <w:sz w:val="18"/>
+                <w:szCs w:val="18"/>
+              </w:rPr>
+              <w:t>110 = 0.0491s = 49.1ms</w:t>
             </w:r>
           </w:p>
         </w:tc>
@@ -1579,6 +1694,15 @@
                 <w:szCs w:val="18"/>
               </w:rPr>
             </w:pPr>
+            <w:ins w:id="3" w:author="BTS SNIR CDF NANCY" w:date="2022-01-26T14:48:00Z">
+              <w:r>
+                <w:rPr>
+                  <w:sz w:val="18"/>
+                  <w:szCs w:val="18"/>
+                </w:rPr>
+                <w:sym w:font="Symbol" w:char="F0B1"/>
+              </w:r>
+            </w:ins>
             <w:r>
               <w:rPr>
                 <w:sz w:val="18"/>
@@ -1658,7 +1782,23 @@
                 <w:sz w:val="18"/>
                 <w:szCs w:val="18"/>
               </w:rPr>
-              <w:t xml:space="preserve">(1.5*3.6)/130 = </w:t>
+              <w:t>(1.5*3.</w:t>
+            </w:r>
+            <w:proofErr w:type="gramStart"/>
+            <w:r>
+              <w:rPr>
+                <w:sz w:val="18"/>
+                <w:szCs w:val="18"/>
+              </w:rPr>
+              <w:t>6)/</w:t>
+            </w:r>
+            <w:proofErr w:type="gramEnd"/>
+            <w:r>
+              <w:rPr>
+                <w:sz w:val="18"/>
+                <w:szCs w:val="18"/>
+              </w:rPr>
+              <w:t xml:space="preserve">130 = </w:t>
             </w:r>
             <w:r>
               <w:rPr>
@@ -1682,6 +1822,15 @@
                 <w:szCs w:val="18"/>
               </w:rPr>
             </w:pPr>
+            <w:ins w:id="4" w:author="BTS SNIR CDF NANCY" w:date="2022-01-26T14:48:00Z">
+              <w:r>
+                <w:rPr>
+                  <w:sz w:val="18"/>
+                  <w:szCs w:val="18"/>
+                </w:rPr>
+                <w:sym w:font="Symbol" w:char="F0B1"/>
+              </w:r>
+            </w:ins>
             <w:r>
               <w:rPr>
                 <w:sz w:val="18"/>
@@ -1766,11 +1915,19 @@
         <w:sz w:val="18"/>
       </w:rPr>
     </w:pPr>
+    <w:proofErr w:type="spellStart"/>
     <w:r>
       <w:rPr>
         <w:sz w:val="18"/>
       </w:rPr>
-      <w:t xml:space="preserve">Ref : </w:t>
+      <w:t>Ref</w:t>
+    </w:r>
+    <w:proofErr w:type="spellEnd"/>
+    <w:r>
+      <w:rPr>
+        <w:sz w:val="18"/>
+      </w:rPr>
+      <w:t xml:space="preserve"> : </w:t>
     </w:r>
     <w:r>
       <w:rPr>
@@ -1832,7 +1989,7 @@
         <w:noProof/>
         <w:sz w:val="18"/>
       </w:rPr>
-      <w:t>19/01/2022 11:09</w:t>
+      <w:t>25/01/2022 16:45</w:t>
     </w:r>
     <w:r>
       <w:rPr>
@@ -2148,6 +2305,14 @@
     <w:abstractNumId w:val="0"/>
   </w:num>
 </w:numbering>
+</file>
+
+<file path=word/people.xml><?xml version="1.0" encoding="utf-8"?>
+<w15:people xmlns:wpc="http://schemas.microsoft.com/office/word/2010/wordprocessingCanvas" xmlns:cx="http://schemas.microsoft.com/office/drawing/2014/chartex" xmlns:cx1="http://schemas.microsoft.com/office/drawing/2015/9/8/chartex" xmlns:cx2="http://schemas.microsoft.com/office/drawing/2015/10/21/chartex" xmlns:cx3="http://schemas.microsoft.com/office/drawing/2016/5/9/chartex" xmlns:cx4="http://schemas.microsoft.com/office/drawing/2016/5/10/chartex" xmlns:cx5="http://schemas.microsoft.com/office/drawing/2016/5/11/chartex" xmlns:cx6="http://schemas.microsoft.com/office/drawing/2016/5/12/chartex" xmlns:cx7="http://schemas.microsoft.com/office/drawing/2016/5/13/chartex" xmlns:cx8="http://schemas.microsoft.com/office/drawing/2016/5/14/chartex" xmlns:mc="http://schemas.openxmlformats.org/markup-compatibility/2006" xmlns:aink="http://schemas.microsoft.com/office/drawing/2016/ink" xmlns:am3d="http://schemas.microsoft.com/office/drawing/2017/model3d" xmlns:o="urn:schemas-microsoft-com:office:office" xmlns:r="http://schemas.openxmlformats.org/officeDocument/2006/relationships" xmlns:m="http://schemas.openxmlformats.org/officeDocument/2006/math" xmlns:v="urn:schemas-microsoft-com:vml" xmlns:wp14="http://schemas.microsoft.com/office/word/2010/wordprocessingDrawing" xmlns:wp="http://schemas.openxmlformats.org/drawingml/2006/wordprocessingDrawing" xmlns:w10="urn:schemas-microsoft-com:office:word" xmlns:w="http://schemas.openxmlformats.org/wordprocessingml/2006/main" xmlns:w14="http://schemas.microsoft.com/office/word/2010/wordml" xmlns:w15="http://schemas.microsoft.com/office/word/2012/wordml" xmlns:w16cex="http://schemas.microsoft.com/office/word/2018/wordml/cex" xmlns:w16cid="http://schemas.microsoft.com/office/word/2016/wordml/cid" xmlns:w16="http://schemas.microsoft.com/office/word/2018/wordml" xmlns:w16sdtdh="http://schemas.microsoft.com/office/word/2020/wordml/sdtdatahash" xmlns:w16se="http://schemas.microsoft.com/office/word/2015/wordml/symex" xmlns:wpg="http://schemas.microsoft.com/office/word/2010/wordprocessingGroup" xmlns:wpi="http://schemas.microsoft.com/office/word/2010/wordprocessingInk" xmlns:wne="http://schemas.microsoft.com/office/word/2006/wordml" xmlns:wps="http://schemas.microsoft.com/office/word/2010/wordprocessingShape" mc:Ignorable="w14 w15 w16se w16cid w16 w16cex w16sdtdh wp14">
+  <w15:person w15:author="BTS SNIR CDF NANCY">
+    <w15:presenceInfo w15:providerId="None" w15:userId="BTS SNIR CDF NANCY"/>
+  </w15:person>
+</w15:people>
 </file>
 
 <file path=word/styles.xml><?xml version="1.0" encoding="utf-8"?>

</xml_diff>

<commit_message>
version 2 avec rajout du modèle
</commit_message>
<xml_diff>
--- a/Partie_BaptisteWozniak/estimationDesTemps.docx
+++ b/Partie_BaptisteWozniak/estimationDesTemps.docx
@@ -4,14 +4,22 @@
   <w:body>
     <w:p>
       <w:pPr>
+        <w:pStyle w:val="titre05"/>
+        <w:ind w:firstLine="0"/>
+      </w:pPr>
+    </w:p>
+    <w:p>
+      <w:pPr>
         <w:jc w:val="center"/>
         <w:rPr>
+          <w:rFonts w:cs="Times New Roman"/>
           <w:sz w:val="40"/>
           <w:szCs w:val="40"/>
         </w:rPr>
       </w:pPr>
       <w:r>
         <w:rPr>
+          <w:rFonts w:cs="Times New Roman"/>
           <w:sz w:val="40"/>
           <w:szCs w:val="40"/>
         </w:rPr>
@@ -22,48 +30,35 @@
       <w:pPr>
         <w:jc w:val="center"/>
         <w:rPr>
+          <w:rFonts w:cs="Times New Roman"/>
           <w:sz w:val="40"/>
           <w:szCs w:val="40"/>
         </w:rPr>
       </w:pPr>
       <w:r>
         <w:rPr>
+          <w:rFonts w:cs="Times New Roman"/>
           <w:sz w:val="40"/>
           <w:szCs w:val="40"/>
         </w:rPr>
-        <w:t xml:space="preserve">Calcul vitesse, </w:t>
-      </w:r>
-      <w:r>
-        <w:rPr>
-          <w:sz w:val="40"/>
-          <w:szCs w:val="40"/>
-        </w:rPr>
-        <w:t>longueur et</w:t>
-      </w:r>
-      <w:r>
-        <w:rPr>
-          <w:sz w:val="40"/>
-          <w:szCs w:val="40"/>
-        </w:rPr>
-        <w:t xml:space="preserve"> e</w:t>
-      </w:r>
-      <w:r>
-        <w:rPr>
-          <w:sz w:val="40"/>
-          <w:szCs w:val="40"/>
-        </w:rPr>
-        <w:t>stimation des temps</w:t>
+        <w:t>Calcul vitesse, longueur et estimation des temps</w:t>
       </w:r>
     </w:p>
     <w:p>
+      <w:pPr>
+        <w:rPr>
+          <w:rFonts w:cs="Times New Roman"/>
+        </w:rPr>
+      </w:pPr>
       <w:r>
         <w:rPr>
+          <w:rFonts w:cs="Times New Roman"/>
           <w:noProof/>
         </w:rPr>
         <mc:AlternateContent>
           <mc:Choice Requires="wpg">
             <w:drawing>
-              <wp:anchor distT="0" distB="0" distL="114300" distR="114300" simplePos="0" relativeHeight="251683840" behindDoc="0" locked="0" layoutInCell="1" allowOverlap="1" wp14:anchorId="2B5474A6" wp14:editId="680160E9">
+              <wp:anchor distT="0" distB="0" distL="114300" distR="114300" simplePos="0" relativeHeight="251659264" behindDoc="0" locked="0" layoutInCell="1" allowOverlap="1" wp14:anchorId="44BF128C" wp14:editId="71374B37">
                 <wp:simplePos x="0" y="0"/>
                 <wp:positionH relativeFrom="column">
                   <wp:posOffset>-344624</wp:posOffset>
@@ -74,7 +69,7 @@
                 <wp:extent cx="6880860" cy="1698170"/>
                 <wp:effectExtent l="0" t="0" r="34290" b="0"/>
                 <wp:wrapNone/>
-                <wp:docPr id="24" name="Groupe 24"/>
+                <wp:docPr id="7" name="Groupe 7"/>
                 <wp:cNvGraphicFramePr/>
                 <a:graphic xmlns:a="http://schemas.openxmlformats.org/drawingml/2006/main">
                   <a:graphicData uri="http://schemas.microsoft.com/office/word/2010/wordprocessingGroup">
@@ -89,7 +84,7 @@
                         </a:xfrm>
                       </wpg:grpSpPr>
                       <wps:wsp>
-                        <wps:cNvPr id="7" name="Connecteur droit avec flèche 7"/>
+                        <wps:cNvPr id="11" name="Connecteur droit avec flèche 11"/>
                         <wps:cNvCnPr/>
                         <wps:spPr>
                           <a:xfrm>
@@ -121,7 +116,7 @@
                         <wps:bodyPr/>
                       </wps:wsp>
                       <wps:wsp>
-                        <wps:cNvPr id="21" name="Connecteur droit avec flèche 21"/>
+                        <wps:cNvPr id="12" name="Connecteur droit avec flèche 12"/>
                         <wps:cNvCnPr/>
                         <wps:spPr>
                           <a:xfrm>
@@ -153,7 +148,7 @@
                         <wps:bodyPr/>
                       </wps:wsp>
                       <wpg:grpSp>
-                        <wpg:cNvPr id="23" name="Groupe 23"/>
+                        <wpg:cNvPr id="13" name="Groupe 13"/>
                         <wpg:cNvGrpSpPr/>
                         <wpg:grpSpPr>
                           <a:xfrm>
@@ -164,7 +159,7 @@
                           </a:xfrm>
                         </wpg:grpSpPr>
                         <wps:wsp>
-                          <wps:cNvPr id="1" name="Connecteur droit 1"/>
+                          <wps:cNvPr id="14" name="Connecteur droit 14"/>
                           <wps:cNvCnPr/>
                           <wps:spPr>
                             <a:xfrm flipV="1">
@@ -192,7 +187,7 @@
                           <wps:bodyPr/>
                         </wps:wsp>
                         <wps:wsp>
-                          <wps:cNvPr id="2" name="Connecteur droit 2"/>
+                          <wps:cNvPr id="15" name="Connecteur droit 15"/>
                           <wps:cNvCnPr/>
                           <wps:spPr>
                             <a:xfrm flipV="1">
@@ -220,7 +215,7 @@
                           <wps:bodyPr/>
                         </wps:wsp>
                         <wps:wsp>
-                          <wps:cNvPr id="3" name="Rectangle 3"/>
+                          <wps:cNvPr id="16" name="Rectangle 16"/>
                           <wps:cNvSpPr/>
                           <wps:spPr>
                             <a:xfrm>
@@ -255,7 +250,7 @@
                           </wps:bodyPr>
                         </wps:wsp>
                         <wps:wsp>
-                          <wps:cNvPr id="4" name="Rectangle 4"/>
+                          <wps:cNvPr id="17" name="Rectangle 17"/>
                           <wps:cNvSpPr/>
                           <wps:spPr>
                             <a:xfrm>
@@ -295,7 +290,7 @@
                           </wps:bodyPr>
                         </wps:wsp>
                         <wps:wsp>
-                          <wps:cNvPr id="5" name="Rectangle 5"/>
+                          <wps:cNvPr id="18" name="Rectangle 18"/>
                           <wps:cNvSpPr/>
                           <wps:spPr>
                             <a:xfrm>
@@ -335,7 +330,7 @@
                           </wps:bodyPr>
                         </wps:wsp>
                         <wps:wsp>
-                          <wps:cNvPr id="6" name="Rectangle 6"/>
+                          <wps:cNvPr id="19" name="Rectangle 19"/>
                           <wps:cNvSpPr/>
                           <wps:spPr>
                             <a:xfrm>
@@ -370,7 +365,7 @@
                           </wps:bodyPr>
                         </wps:wsp>
                         <wps:wsp>
-                          <wps:cNvPr id="8" name="Zone de texte 8"/>
+                          <wps:cNvPr id="20" name="Zone de texte 20"/>
                           <wps:cNvSpPr txBox="1"/>
                           <wps:spPr>
                             <a:xfrm>
@@ -469,7 +464,7 @@
                           </wps:bodyPr>
                         </wps:wsp>
                         <wps:wsp>
-                          <wps:cNvPr id="9" name="Zone de texte 9"/>
+                          <wps:cNvPr id="21" name="Zone de texte 21"/>
                           <wps:cNvSpPr txBox="1"/>
                           <wps:spPr>
                             <a:xfrm>
@@ -511,7 +506,7 @@
                           </wps:bodyPr>
                         </wps:wsp>
                         <wps:wsp>
-                          <wps:cNvPr id="10" name="Zone de texte 10"/>
+                          <wps:cNvPr id="22" name="Zone de texte 22"/>
                           <wps:cNvSpPr txBox="1"/>
                           <wps:spPr>
                             <a:xfrm>
@@ -553,7 +548,7 @@
                           </wps:bodyPr>
                         </wps:wsp>
                         <wpg:grpSp>
-                          <wpg:cNvPr id="15" name="Groupe 15"/>
+                          <wpg:cNvPr id="23" name="Groupe 23"/>
                           <wpg:cNvGrpSpPr/>
                           <wpg:grpSpPr>
                             <a:xfrm>
@@ -564,7 +559,7 @@
                             </a:xfrm>
                           </wpg:grpSpPr>
                           <wps:wsp>
-                            <wps:cNvPr id="11" name="Rectangle 11"/>
+                            <wps:cNvPr id="24" name="Rectangle 24"/>
                             <wps:cNvSpPr/>
                             <wps:spPr>
                               <a:xfrm>
@@ -602,7 +597,7 @@
                             </wps:bodyPr>
                           </wps:wsp>
                           <wps:wsp>
-                            <wps:cNvPr id="12" name="Rectangle 12"/>
+                            <wps:cNvPr id="25" name="Rectangle 25"/>
                             <wps:cNvSpPr/>
                             <wps:spPr>
                               <a:xfrm>
@@ -640,7 +635,7 @@
                             </wps:bodyPr>
                           </wps:wsp>
                           <wps:wsp>
-                            <wps:cNvPr id="13" name="Ellipse 13"/>
+                            <wps:cNvPr id="26" name="Ellipse 26"/>
                             <wps:cNvSpPr/>
                             <wps:spPr>
                               <a:xfrm>
@@ -678,7 +673,7 @@
                             </wps:bodyPr>
                           </wps:wsp>
                           <wps:wsp>
-                            <wps:cNvPr id="14" name="Ellipse 14"/>
+                            <wps:cNvPr id="27" name="Ellipse 27"/>
                             <wps:cNvSpPr/>
                             <wps:spPr>
                               <a:xfrm>
@@ -717,7 +712,7 @@
                           </wps:wsp>
                         </wpg:grpSp>
                         <wps:wsp>
-                          <wps:cNvPr id="22" name="Zone de texte 22"/>
+                          <wps:cNvPr id="28" name="Zone de texte 28"/>
                           <wps:cNvSpPr txBox="1"/>
                           <wps:spPr>
                             <a:xfrm>
@@ -779,33 +774,33 @@
           </mc:Choice>
           <mc:Fallback>
             <w:pict>
-              <v:group w14:anchorId="2B5474A6" id="Groupe 24" o:spid="_x0000_s1026" style="position:absolute;margin-left:-27.15pt;margin-top:8.75pt;width:541.8pt;height:133.7pt;z-index:251683840" coordsize="68808,16981" o:gfxdata="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">
+              <v:group w14:anchorId="44BF128C" id="Groupe 7" o:spid="_x0000_s1026" style="position:absolute;left:0;text-align:left;margin-left:-27.15pt;margin-top:8.75pt;width:541.8pt;height:133.7pt;z-index:251659264" coordsize="68808,16981" o:gfxdata="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">
                 <v:shapetype id="_x0000_t32" coordsize="21600,21600" o:spt="32" o:oned="t" path="m,l21600,21600e" filled="f">
                   <v:path arrowok="t" fillok="f" o:connecttype="none"/>
                   <o:lock v:ext="edit" shapetype="t"/>
                 </v:shapetype>
-                <v:shape id="Connecteur droit avec flèche 7" o:spid="_x0000_s1027" type="#_x0000_t32" style="position:absolute;left:14314;top:10994;width:31623;height:0;visibility:visible;mso-wrap-style:square" o:connectortype="straight" o:gfxdata="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" strokecolor="#5b9bd5 [3204]" strokeweight=".5pt">
+                <v:shape id="Connecteur droit avec flèche 11" o:spid="_x0000_s1027" type="#_x0000_t32" style="position:absolute;left:14314;top:10994;width:31623;height:0;visibility:visible;mso-wrap-style:square" o:connectortype="straight" o:gfxdata="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" strokecolor="#4472c4 [3204]" strokeweight=".5pt">
                   <v:stroke startarrow="block" endarrow="block" joinstyle="miter"/>
                 </v:shape>
-                <v:shape id="Connecteur droit avec flèche 21" o:spid="_x0000_s1028" type="#_x0000_t32" style="position:absolute;left:5170;top:4027;width:8712;height:0;visibility:visible;mso-wrap-style:square" o:connectortype="straight" o:gfxdata="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" strokecolor="#5b9bd5 [3204]" strokeweight=".5pt">
+                <v:shape id="Connecteur droit avec flèche 12" o:spid="_x0000_s1028" type="#_x0000_t32" style="position:absolute;left:5170;top:4027;width:8712;height:0;visibility:visible;mso-wrap-style:square" o:connectortype="straight" o:gfxdata="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" strokecolor="#4472c4 [3204]" strokeweight=".5pt">
                   <v:stroke startarrow="block" endarrow="block" joinstyle="miter"/>
                 </v:shape>
-                <v:group id="Groupe 23" o:spid="_x0000_s1029" style="position:absolute;width:68808;height:16981" coordsize="68808,16981" o:gfxdata="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">
-                  <v:line id="Connecteur droit 1" o:spid="_x0000_s1030" style="position:absolute;flip:y;visibility:visible;mso-wrap-style:square" from="0,816" to="68808,1273" o:connectortype="straight" o:gfxdata="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" strokecolor="#5b9bd5 [3204]" strokeweight=".5pt">
+                <v:group id="Groupe 13" o:spid="_x0000_s1029" style="position:absolute;width:68808;height:16981" coordsize="68808,16981" o:gfxdata="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">
+                  <v:line id="Connecteur droit 14" o:spid="_x0000_s1030" style="position:absolute;flip:y;visibility:visible;mso-wrap-style:square" from="0,816" to="68808,1273" o:connectortype="straight" o:gfxdata="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" strokecolor="#4472c4 [3204]" strokeweight=".5pt">
                     <v:stroke joinstyle="miter"/>
                   </v:line>
-                  <v:line id="Connecteur droit 2" o:spid="_x0000_s1031" style="position:absolute;flip:y;visibility:visible;mso-wrap-style:square" from="0,11321" to="68808,11778" o:connectortype="straight" o:gfxdata="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" strokecolor="#5b9bd5 [3204]" strokeweight=".5pt">
+                  <v:line id="Connecteur droit 15" o:spid="_x0000_s1031" style="position:absolute;flip:y;visibility:visible;mso-wrap-style:square" from="0,11321" to="68808,11778" o:connectortype="straight" o:gfxdata="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" strokecolor="#4472c4 [3204]" strokeweight=".5pt">
                     <v:stroke joinstyle="miter"/>
                   </v:line>
-                  <v:rect id="Rectangle 3" o:spid="_x0000_s1032" style="position:absolute;left:13879;top:11049;width:457;height:2057;visibility:visible;mso-wrap-style:square;v-text-anchor:middle" o:gfxdata="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" fillcolor="#5b9bd5 [3204]" strokecolor="#1f4d78 [1604]" strokeweight="1pt"/>
-                  <v:rect id="Rectangle 4" o:spid="_x0000_s1033" style="position:absolute;left:13879;top:381;width:457;height:2057;visibility:visible;mso-wrap-style:square;v-text-anchor:middle" o:gfxdata="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" fillcolor="#d8d8d8 [2732]" strokecolor="#1f4d78 [1604]" strokeweight="1pt"/>
-                  <v:rect id="Rectangle 5" o:spid="_x0000_s1034" style="position:absolute;left:45502;width:451;height:2057;visibility:visible;mso-wrap-style:square;v-text-anchor:middle" o:gfxdata="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" fillcolor="#d8d8d8 [2732]" strokecolor="#1f4d78 [1604]" strokeweight="1pt"/>
-                  <v:rect id="Rectangle 6" o:spid="_x0000_s1035" style="position:absolute;left:45937;top:10450;width:457;height:2057;visibility:visible;mso-wrap-style:square;v-text-anchor:middle" o:gfxdata="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" fillcolor="#5b9bd5 [3204]" strokecolor="#1f4d78 [1604]" strokeweight="1pt"/>
+                  <v:rect id="Rectangle 16" o:spid="_x0000_s1032" style="position:absolute;left:13879;top:11049;width:457;height:2057;visibility:visible;mso-wrap-style:square;v-text-anchor:middle" o:gfxdata="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" fillcolor="#4472c4 [3204]" strokecolor="#1f3763 [1604]" strokeweight="1pt"/>
+                  <v:rect id="Rectangle 17" o:spid="_x0000_s1033" style="position:absolute;left:13879;top:381;width:457;height:2057;visibility:visible;mso-wrap-style:square;v-text-anchor:middle" o:gfxdata="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" fillcolor="#d8d8d8 [2732]" strokecolor="#1f3763 [1604]" strokeweight="1pt"/>
+                  <v:rect id="Rectangle 18" o:spid="_x0000_s1034" style="position:absolute;left:45502;width:451;height:2057;visibility:visible;mso-wrap-style:square;v-text-anchor:middle" o:gfxdata="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" fillcolor="#d8d8d8 [2732]" strokecolor="#1f3763 [1604]" strokeweight="1pt"/>
+                  <v:rect id="Rectangle 19" o:spid="_x0000_s1035" style="position:absolute;left:45937;top:10450;width:457;height:2057;visibility:visible;mso-wrap-style:square;v-text-anchor:middle" o:gfxdata="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" fillcolor="#4472c4 [3204]" strokecolor="#1f3763 [1604]" strokeweight="1pt"/>
                   <v:shapetype id="_x0000_t202" coordsize="21600,21600" o:spt="202" path="m,l,21600r21600,l21600,xe">
                     <v:stroke joinstyle="miter"/>
                     <v:path gradientshapeok="t" o:connecttype="rect"/>
                   </v:shapetype>
-                  <v:shape id="Zone de texte 8" o:spid="_x0000_s1036" type="#_x0000_t202" style="position:absolute;left:16872;top:8871;width:25628;height:6423;visibility:visible;mso-wrap-style:square;v-text-anchor:top" o:gfxdata="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" filled="f" stroked="f" strokeweight=".5pt">
+                  <v:shape id="Zone de texte 20" o:spid="_x0000_s1036" type="#_x0000_t202" style="position:absolute;left:16872;top:8871;width:25628;height:6423;visibility:visible;mso-wrap-style:square;v-text-anchor:top" o:gfxdata="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" filled="f" stroked="f" strokeweight=".5pt">
                     <v:textbox>
                       <w:txbxContent>
                         <w:p>
@@ -883,7 +878,7 @@
                       </w:txbxContent>
                     </v:textbox>
                   </v:shape>
-                  <v:shape id="Zone de texte 9" o:spid="_x0000_s1037" type="#_x0000_t202" style="position:absolute;left:11049;top:13824;width:6585;height:3157;visibility:visible;mso-wrap-style:square;v-text-anchor:top" o:gfxdata="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" filled="f" stroked="f" strokeweight=".5pt">
+                  <v:shape id="Zone de texte 21" o:spid="_x0000_s1037" type="#_x0000_t202" style="position:absolute;left:11049;top:13824;width:6585;height:3157;visibility:visible;mso-wrap-style:square;v-text-anchor:top" o:gfxdata="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" filled="f" stroked="f" strokeweight=".5pt">
                     <v:textbox>
                       <w:txbxContent>
                         <w:p>
@@ -904,7 +899,7 @@
                       </w:txbxContent>
                     </v:textbox>
                   </v:shape>
-                  <v:shape id="Zone de texte 10" o:spid="_x0000_s1038" type="#_x0000_t202" style="position:absolute;left:42780;top:13117;width:6586;height:3157;visibility:visible;mso-wrap-style:square;v-text-anchor:top" o:gfxdata="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" filled="f" stroked="f" strokeweight=".5pt">
+                  <v:shape id="Zone de texte 22" o:spid="_x0000_s1038" type="#_x0000_t202" style="position:absolute;left:42780;top:13117;width:6586;height:3157;visibility:visible;mso-wrap-style:square;v-text-anchor:top" o:gfxdata="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" filled="f" stroked="f" strokeweight=".5pt">
                     <v:textbox>
                       <w:txbxContent>
                         <w:p>
@@ -925,17 +920,17 @@
                       </w:txbxContent>
                     </v:textbox>
                   </v:shape>
-                  <v:group id="Groupe 15" o:spid="_x0000_s1039" style="position:absolute;left:5170;top:4517;width:8704;height:6532" coordsize="8704,6531" o:gfxdata="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">
-                    <v:rect id="Rectangle 11" o:spid="_x0000_s1040" style="position:absolute;width:5495;height:4946;visibility:visible;mso-wrap-style:square;v-text-anchor:middle" o:gfxdata="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" fillcolor="#5b9bd5 [3204]" stroked="f" strokeweight="1pt"/>
-                    <v:rect id="Rectangle 12" o:spid="_x0000_s1041" style="position:absolute;left:5497;top:2122;width:3207;height:2826;visibility:visible;mso-wrap-style:square;v-text-anchor:middle" o:gfxdata="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" fillcolor="#5b9bd5 [3204]" stroked="f" strokeweight="1pt"/>
-                    <v:oval id="Ellipse 13" o:spid="_x0000_s1042" style="position:absolute;left:1469;top:4953;width:1579;height:1578;visibility:visible;mso-wrap-style:square;v-text-anchor:middle" o:gfxdata="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" fillcolor="#5b9bd5 [3204]" stroked="f" strokeweight="1pt">
+                  <v:group id="Groupe 23" o:spid="_x0000_s1039" style="position:absolute;left:5170;top:4517;width:8704;height:6532" coordsize="8704,6531" o:gfxdata="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">
+                    <v:rect id="Rectangle 24" o:spid="_x0000_s1040" style="position:absolute;width:5495;height:4946;visibility:visible;mso-wrap-style:square;v-text-anchor:middle" o:gfxdata="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" fillcolor="#4472c4 [3204]" stroked="f" strokeweight="1pt"/>
+                    <v:rect id="Rectangle 25" o:spid="_x0000_s1041" style="position:absolute;left:5497;top:2122;width:3207;height:2826;visibility:visible;mso-wrap-style:square;v-text-anchor:middle" o:gfxdata="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" fillcolor="#4472c4 [3204]" stroked="f" strokeweight="1pt"/>
+                    <v:oval id="Ellipse 26" o:spid="_x0000_s1042" style="position:absolute;left:1469;top:4953;width:1579;height:1578;visibility:visible;mso-wrap-style:square;v-text-anchor:middle" o:gfxdata="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" fillcolor="#4472c4 [3204]" stroked="f" strokeweight="1pt">
                       <v:stroke joinstyle="miter"/>
                     </v:oval>
-                    <v:oval id="Ellipse 14" o:spid="_x0000_s1043" style="position:absolute;left:5497;top:4898;width:1578;height:1579;visibility:visible;mso-wrap-style:square;v-text-anchor:middle" o:gfxdata="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" fillcolor="#5b9bd5 [3204]" stroked="f" strokeweight="1pt">
+                    <v:oval id="Ellipse 27" o:spid="_x0000_s1043" style="position:absolute;left:5497;top:4898;width:1578;height:1579;visibility:visible;mso-wrap-style:square;v-text-anchor:middle" o:gfxdata="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" fillcolor="#4472c4 [3204]" stroked="f" strokeweight="1pt">
                       <v:stroke joinstyle="miter"/>
                     </v:oval>
                   </v:group>
-                  <v:shape id="Zone de texte 22" o:spid="_x0000_s1044" type="#_x0000_t202" style="position:absolute;left:4082;top:2177;width:14096;height:2612;visibility:visible;mso-wrap-style:square;v-text-anchor:top" o:gfxdata="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" filled="f" stroked="f" strokeweight=".5pt">
+                  <v:shape id="Zone de texte 28" o:spid="_x0000_s1044" type="#_x0000_t202" style="position:absolute;left:4082;top:2177;width:14096;height:2612;visibility:visible;mso-wrap-style:square;v-text-anchor:top" o:gfxdata="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" filled="f" stroked="f" strokeweight=".5pt">
                     <v:textbox>
                       <w:txbxContent>
                         <w:p>
@@ -975,28 +970,71 @@
         </mc:AlternateContent>
       </w:r>
     </w:p>
-    <w:p/>
-    <w:p/>
-    <w:p/>
-    <w:p/>
-    <w:p/>
-    <w:p/>
-    <w:p/>
+    <w:p>
+      <w:pPr>
+        <w:rPr>
+          <w:rFonts w:cs="Times New Roman"/>
+        </w:rPr>
+      </w:pPr>
+    </w:p>
+    <w:p>
+      <w:pPr>
+        <w:rPr>
+          <w:rFonts w:cs="Times New Roman"/>
+        </w:rPr>
+      </w:pPr>
+    </w:p>
+    <w:p>
+      <w:pPr>
+        <w:rPr>
+          <w:rFonts w:cs="Times New Roman"/>
+        </w:rPr>
+      </w:pPr>
+    </w:p>
+    <w:p>
+      <w:pPr>
+        <w:rPr>
+          <w:rFonts w:cs="Times New Roman"/>
+        </w:rPr>
+      </w:pPr>
+    </w:p>
+    <w:p>
+      <w:pPr>
+        <w:rPr>
+          <w:rFonts w:cs="Times New Roman"/>
+        </w:rPr>
+      </w:pPr>
+    </w:p>
+    <w:p>
+      <w:pPr>
+        <w:rPr>
+          <w:rFonts w:cs="Times New Roman"/>
+        </w:rPr>
+      </w:pPr>
+    </w:p>
+    <w:p>
+      <w:pPr>
+        <w:rPr>
+          <w:rFonts w:cs="Times New Roman"/>
+        </w:rPr>
+      </w:pPr>
+    </w:p>
     <w:p>
       <w:pPr>
         <w:pStyle w:val="Paragraphedeliste"/>
         <w:numPr>
           <w:ilvl w:val="0"/>
-          <w:numId w:val="1"/>
+          <w:numId w:val="5"/>
         </w:numPr>
-      </w:pPr>
-      <w:proofErr w:type="gramStart"/>
+        <w:rPr>
+          <w:rFonts w:ascii="Times New Roman" w:hAnsi="Times New Roman" w:cs="Times New Roman"/>
+        </w:rPr>
+      </w:pPr>
       <w:r>
-        <w:t>t</w:t>
-      </w:r>
-      <w:proofErr w:type="gramEnd"/>
-      <w:r>
-        <w:t>11 : arrivée du véhicule sur la barrière 1</w:t>
+        <w:rPr>
+          <w:rFonts w:ascii="Times New Roman" w:hAnsi="Times New Roman" w:cs="Times New Roman"/>
+        </w:rPr>
+        <w:t>t11 : arrivée du véhicule sur la barrière 1</w:t>
       </w:r>
     </w:p>
     <w:p>
@@ -1004,16 +1042,17 @@
         <w:pStyle w:val="Paragraphedeliste"/>
         <w:numPr>
           <w:ilvl w:val="0"/>
-          <w:numId w:val="1"/>
+          <w:numId w:val="5"/>
         </w:numPr>
-      </w:pPr>
-      <w:proofErr w:type="gramStart"/>
+        <w:rPr>
+          <w:rFonts w:ascii="Times New Roman" w:hAnsi="Times New Roman" w:cs="Times New Roman"/>
+        </w:rPr>
+      </w:pPr>
       <w:r>
-        <w:t>t</w:t>
-      </w:r>
-      <w:proofErr w:type="gramEnd"/>
-      <w:r>
-        <w:t>12 : sortie du véhicule de la barrière 1</w:t>
+        <w:rPr>
+          <w:rFonts w:ascii="Times New Roman" w:hAnsi="Times New Roman" w:cs="Times New Roman"/>
+        </w:rPr>
+        <w:t>t12 : sortie du véhicule de la barrière 1</w:t>
       </w:r>
     </w:p>
     <w:p>
@@ -1021,16 +1060,17 @@
         <w:pStyle w:val="Paragraphedeliste"/>
         <w:numPr>
           <w:ilvl w:val="0"/>
-          <w:numId w:val="1"/>
+          <w:numId w:val="5"/>
         </w:numPr>
-      </w:pPr>
-      <w:proofErr w:type="gramStart"/>
+        <w:rPr>
+          <w:rFonts w:ascii="Times New Roman" w:hAnsi="Times New Roman" w:cs="Times New Roman"/>
+        </w:rPr>
+      </w:pPr>
       <w:r>
-        <w:t>t</w:t>
-      </w:r>
-      <w:proofErr w:type="gramEnd"/>
-      <w:r>
-        <w:t>21 : arrivée du véhicule sur la barrière 2</w:t>
+        <w:rPr>
+          <w:rFonts w:ascii="Times New Roman" w:hAnsi="Times New Roman" w:cs="Times New Roman"/>
+        </w:rPr>
+        <w:t>t21 : arrivée du véhicule sur la barrière 2</w:t>
       </w:r>
     </w:p>
     <w:p>
@@ -1038,10 +1078,16 @@
         <w:pStyle w:val="Paragraphedeliste"/>
         <w:numPr>
           <w:ilvl w:val="0"/>
-          <w:numId w:val="1"/>
+          <w:numId w:val="5"/>
         </w:numPr>
+        <w:rPr>
+          <w:rFonts w:ascii="Times New Roman" w:hAnsi="Times New Roman" w:cs="Times New Roman"/>
+        </w:rPr>
       </w:pPr>
       <w:r>
+        <w:rPr>
+          <w:rFonts w:ascii="Times New Roman" w:hAnsi="Times New Roman" w:cs="Times New Roman"/>
+        </w:rPr>
         <w:t>LV : longueur du véhicule</w:t>
       </w:r>
     </w:p>
@@ -1050,16 +1096,36 @@
         <w:pStyle w:val="Paragraphedeliste"/>
         <w:numPr>
           <w:ilvl w:val="0"/>
-          <w:numId w:val="1"/>
+          <w:numId w:val="5"/>
         </w:numPr>
+        <w:rPr>
+          <w:rFonts w:ascii="Times New Roman" w:hAnsi="Times New Roman" w:cs="Times New Roman"/>
+        </w:rPr>
       </w:pPr>
       <w:r>
+        <w:rPr>
+          <w:rFonts w:ascii="Times New Roman" w:hAnsi="Times New Roman" w:cs="Times New Roman"/>
+        </w:rPr>
         <w:t>DB : distance entre les 2 barrières</w:t>
       </w:r>
     </w:p>
-    <w:p/>
     <w:p>
+      <w:pPr>
+        <w:rPr>
+          <w:rFonts w:cs="Times New Roman"/>
+        </w:rPr>
+      </w:pPr>
+    </w:p>
+    <w:p>
+      <w:pPr>
+        <w:rPr>
+          <w:rFonts w:cs="Times New Roman"/>
+        </w:rPr>
+      </w:pPr>
       <w:r>
+        <w:rPr>
+          <w:rFonts w:cs="Times New Roman"/>
+        </w:rPr>
         <w:t>En utilisant t11, t12, t21 et DB, calculer la vitesse et la longueur du véhicule</w:t>
       </w:r>
     </w:p>
@@ -1071,12 +1137,15 @@
           <w:bottom w:val="single" w:sz="4" w:space="1" w:color="auto"/>
           <w:right w:val="single" w:sz="4" w:space="4" w:color="auto"/>
         </w:pBdr>
+        <w:rPr>
+          <w:rFonts w:cs="Times New Roman"/>
+        </w:rPr>
       </w:pPr>
       <w:r>
-        <w:t xml:space="preserve">Vitesse = </w:t>
-      </w:r>
-      <w:r>
-        <w:t>DB / (t21 – t11)</w:t>
+        <w:rPr>
+          <w:rFonts w:cs="Times New Roman"/>
+        </w:rPr>
+        <w:t>Vitesse = DB / (t21 – t11)</w:t>
       </w:r>
     </w:p>
     <w:p>
@@ -1087,20 +1156,34 @@
           <w:bottom w:val="single" w:sz="4" w:space="1" w:color="auto"/>
           <w:right w:val="single" w:sz="4" w:space="4" w:color="auto"/>
         </w:pBdr>
+        <w:rPr>
+          <w:rFonts w:cs="Times New Roman"/>
+        </w:rPr>
       </w:pPr>
       <w:r>
-        <w:t>LV =</w:t>
-      </w:r>
-      <w:r>
-        <w:t xml:space="preserve"> Vitesse * (t12 – t11) ou LV = Vitesse * (t12</w:t>
-      </w:r>
-      <w:r>
-        <w:t xml:space="preserve"> – t21)</w:t>
+        <w:rPr>
+          <w:rFonts w:cs="Times New Roman"/>
+        </w:rPr>
+        <w:t>LV = Vitesse * (t12 – t11) ou LV = Vitesse * (t12 – t21)</w:t>
       </w:r>
     </w:p>
-    <w:p/>
     <w:p>
+      <w:pPr>
+        <w:rPr>
+          <w:rFonts w:cs="Times New Roman"/>
+        </w:rPr>
+      </w:pPr>
+    </w:p>
+    <w:p>
+      <w:pPr>
+        <w:rPr>
+          <w:rFonts w:cs="Times New Roman"/>
+        </w:rPr>
+      </w:pPr>
       <w:r>
+        <w:rPr>
+          <w:rFonts w:cs="Times New Roman"/>
+        </w:rPr>
         <w:t>Faisons maintenant des estimations des écarts de temps. Complétez le tableau ci-dessous.</w:t>
       </w:r>
     </w:p>
@@ -1126,30 +1209,18 @@
             <w:pPr>
               <w:jc w:val="center"/>
               <w:rPr>
+                <w:rFonts w:cs="Times New Roman"/>
                 <w:sz w:val="18"/>
                 <w:szCs w:val="18"/>
               </w:rPr>
             </w:pPr>
             <w:r>
               <w:rPr>
+                <w:rFonts w:cs="Times New Roman"/>
                 <w:sz w:val="18"/>
                 <w:szCs w:val="18"/>
               </w:rPr>
-              <w:t>DB</w:t>
-            </w:r>
-            <w:r>
-              <w:rPr>
-                <w:sz w:val="18"/>
-                <w:szCs w:val="18"/>
-              </w:rPr>
-              <w:t xml:space="preserve"> : distance entre les 2 </w:t>
-            </w:r>
-            <w:r>
-              <w:rPr>
-                <w:sz w:val="18"/>
-                <w:szCs w:val="18"/>
-              </w:rPr>
-              <w:t>barrières</w:t>
+              <w:t>DB : distance entre les 2 barrières</w:t>
             </w:r>
           </w:p>
         </w:tc>
@@ -1162,25 +1233,18 @@
             <w:pPr>
               <w:jc w:val="center"/>
               <w:rPr>
+                <w:rFonts w:cs="Times New Roman"/>
                 <w:sz w:val="18"/>
                 <w:szCs w:val="18"/>
               </w:rPr>
             </w:pPr>
-            <w:proofErr w:type="gramStart"/>
             <w:r>
               <w:rPr>
+                <w:rFonts w:cs="Times New Roman"/>
                 <w:sz w:val="18"/>
                 <w:szCs w:val="18"/>
               </w:rPr>
-              <w:t>v</w:t>
-            </w:r>
-            <w:proofErr w:type="gramEnd"/>
-            <w:r>
-              <w:rPr>
-                <w:sz w:val="18"/>
-                <w:szCs w:val="18"/>
-              </w:rPr>
-              <w:t xml:space="preserve"> : Vitesse du véhicule</w:t>
+              <w:t>v : Vitesse du véhicule</w:t>
             </w:r>
           </w:p>
         </w:tc>
@@ -1193,23 +1257,18 @@
             <w:pPr>
               <w:jc w:val="center"/>
               <w:rPr>
+                <w:rFonts w:cs="Times New Roman"/>
                 <w:sz w:val="18"/>
                 <w:szCs w:val="18"/>
               </w:rPr>
             </w:pPr>
             <w:r>
               <w:rPr>
+                <w:rFonts w:cs="Times New Roman"/>
                 <w:sz w:val="18"/>
                 <w:szCs w:val="18"/>
               </w:rPr>
-              <w:t>Ecart de temps entre les signaux des 2 détecteurs</w:t>
-            </w:r>
-            <w:r>
-              <w:rPr>
-                <w:sz w:val="18"/>
-                <w:szCs w:val="18"/>
-              </w:rPr>
-              <w:t xml:space="preserve"> en millisecondes</w:t>
+              <w:t>Ecart de temps entre les signaux des 2 détecteurs en millisecondes</w:t>
             </w:r>
           </w:p>
         </w:tc>
@@ -1222,12 +1281,14 @@
             <w:pPr>
               <w:jc w:val="center"/>
               <w:rPr>
+                <w:rFonts w:cs="Times New Roman"/>
                 <w:sz w:val="18"/>
                 <w:szCs w:val="18"/>
               </w:rPr>
             </w:pPr>
             <w:r>
               <w:rPr>
+                <w:rFonts w:cs="Times New Roman"/>
                 <w:sz w:val="18"/>
                 <w:szCs w:val="18"/>
               </w:rPr>
@@ -1246,12 +1307,14 @@
           <w:p>
             <w:pPr>
               <w:rPr>
+                <w:rFonts w:cs="Times New Roman"/>
                 <w:sz w:val="18"/>
                 <w:szCs w:val="18"/>
               </w:rPr>
             </w:pPr>
             <w:r>
               <w:rPr>
+                <w:rFonts w:cs="Times New Roman"/>
                 <w:sz w:val="18"/>
                 <w:szCs w:val="18"/>
               </w:rPr>
@@ -1267,12 +1330,14 @@
           <w:p>
             <w:pPr>
               <w:rPr>
+                <w:rFonts w:cs="Times New Roman"/>
                 <w:sz w:val="18"/>
                 <w:szCs w:val="18"/>
               </w:rPr>
             </w:pPr>
             <w:r>
               <w:rPr>
+                <w:rFonts w:cs="Times New Roman"/>
                 <w:sz w:val="18"/>
                 <w:szCs w:val="18"/>
               </w:rPr>
@@ -1289,32 +1354,18 @@
             <w:pPr>
               <w:jc w:val="center"/>
               <w:rPr>
+                <w:rFonts w:cs="Times New Roman"/>
                 <w:sz w:val="18"/>
                 <w:szCs w:val="18"/>
               </w:rPr>
             </w:pPr>
             <w:r>
               <w:rPr>
+                <w:rFonts w:cs="Times New Roman"/>
                 <w:sz w:val="18"/>
                 <w:szCs w:val="18"/>
               </w:rPr>
-              <w:t>(1.5*3.</w:t>
-            </w:r>
-            <w:proofErr w:type="gramStart"/>
-            <w:r>
-              <w:rPr>
-                <w:sz w:val="18"/>
-                <w:szCs w:val="18"/>
-              </w:rPr>
-              <w:t>6)/</w:t>
-            </w:r>
-            <w:proofErr w:type="gramEnd"/>
-            <w:r>
-              <w:rPr>
-                <w:sz w:val="18"/>
-                <w:szCs w:val="18"/>
-              </w:rPr>
-              <w:t>30 = 0.18s = 180ms</w:t>
+              <w:t>(1.5*3.6)/30 = 0.18s = 180ms</w:t>
             </w:r>
           </w:p>
         </w:tc>
@@ -1327,53 +1378,18 @@
             <w:pPr>
               <w:jc w:val="center"/>
               <w:rPr>
+                <w:rFonts w:cs="Times New Roman"/>
                 <w:sz w:val="18"/>
                 <w:szCs w:val="18"/>
               </w:rPr>
             </w:pPr>
-            <w:ins w:id="0" w:author="BTS SNIR CDF NANCY" w:date="2022-01-26T14:48:00Z">
-              <w:r>
-                <w:rPr>
-                  <w:sz w:val="18"/>
-                  <w:szCs w:val="18"/>
-                </w:rPr>
-                <w:sym w:font="Symbol" w:char="F0B1"/>
-              </w:r>
-            </w:ins>
             <w:r>
               <w:rPr>
+                <w:rFonts w:cs="Times New Roman"/>
                 <w:sz w:val="18"/>
                 <w:szCs w:val="18"/>
               </w:rPr>
-              <w:t>0.9ms : [</w:t>
-            </w:r>
-            <w:r>
-              <w:rPr>
-                <w:sz w:val="18"/>
-                <w:szCs w:val="18"/>
-              </w:rPr>
-              <w:t>179.1</w:t>
-            </w:r>
-            <w:r>
-              <w:rPr>
-                <w:sz w:val="18"/>
-                <w:szCs w:val="18"/>
-              </w:rPr>
-              <w:t xml:space="preserve"> ; </w:t>
-            </w:r>
-            <w:r>
-              <w:rPr>
-                <w:sz w:val="18"/>
-                <w:szCs w:val="18"/>
-              </w:rPr>
-              <w:t>180.9</w:t>
-            </w:r>
-            <w:r>
-              <w:rPr>
-                <w:sz w:val="18"/>
-                <w:szCs w:val="18"/>
-              </w:rPr>
-              <w:t>]</w:t>
+              <w:t>0.9ms : [179.1 ; 180.9]</w:t>
             </w:r>
           </w:p>
         </w:tc>
@@ -1388,6 +1404,7 @@
           <w:p>
             <w:pPr>
               <w:rPr>
+                <w:rFonts w:cs="Times New Roman"/>
                 <w:sz w:val="18"/>
                 <w:szCs w:val="18"/>
               </w:rPr>
@@ -1402,12 +1419,14 @@
           <w:p>
             <w:pPr>
               <w:rPr>
+                <w:rFonts w:cs="Times New Roman"/>
                 <w:sz w:val="18"/>
                 <w:szCs w:val="18"/>
               </w:rPr>
             </w:pPr>
             <w:r>
               <w:rPr>
+                <w:rFonts w:cs="Times New Roman"/>
                 <w:sz w:val="18"/>
                 <w:szCs w:val="18"/>
               </w:rPr>
@@ -1424,32 +1443,18 @@
             <w:pPr>
               <w:jc w:val="center"/>
               <w:rPr>
+                <w:rFonts w:cs="Times New Roman"/>
                 <w:sz w:val="18"/>
                 <w:szCs w:val="18"/>
               </w:rPr>
             </w:pPr>
             <w:r>
               <w:rPr>
+                <w:rFonts w:cs="Times New Roman"/>
                 <w:sz w:val="18"/>
                 <w:szCs w:val="18"/>
               </w:rPr>
-              <w:t>(1.5*3.</w:t>
-            </w:r>
-            <w:proofErr w:type="gramStart"/>
-            <w:r>
-              <w:rPr>
-                <w:sz w:val="18"/>
-                <w:szCs w:val="18"/>
-              </w:rPr>
-              <w:t>6)/</w:t>
-            </w:r>
-            <w:proofErr w:type="gramEnd"/>
-            <w:r>
-              <w:rPr>
-                <w:sz w:val="18"/>
-                <w:szCs w:val="18"/>
-              </w:rPr>
-              <w:t>50 = 0.108s = 108ms</w:t>
+              <w:t>(1.5*3.6)/50 = 0.108s = 108ms</w:t>
             </w:r>
           </w:p>
         </w:tc>
@@ -1462,39 +1467,18 @@
             <w:pPr>
               <w:jc w:val="center"/>
               <w:rPr>
+                <w:rFonts w:cs="Times New Roman"/>
                 <w:sz w:val="18"/>
                 <w:szCs w:val="18"/>
               </w:rPr>
             </w:pPr>
-            <w:ins w:id="1" w:author="BTS SNIR CDF NANCY" w:date="2022-01-26T14:48:00Z">
-              <w:r>
-                <w:rPr>
-                  <w:sz w:val="18"/>
-                  <w:szCs w:val="18"/>
-                </w:rPr>
-                <w:sym w:font="Symbol" w:char="F0B1"/>
-              </w:r>
-            </w:ins>
             <w:r>
               <w:rPr>
+                <w:rFonts w:cs="Times New Roman"/>
                 <w:sz w:val="18"/>
                 <w:szCs w:val="18"/>
               </w:rPr>
-              <w:t>0.54ms : [</w:t>
-            </w:r>
-            <w:r>
-              <w:rPr>
-                <w:sz w:val="18"/>
-                <w:szCs w:val="18"/>
-              </w:rPr>
-              <w:t>107.46 ; 108.54</w:t>
-            </w:r>
-            <w:r>
-              <w:rPr>
-                <w:sz w:val="18"/>
-                <w:szCs w:val="18"/>
-              </w:rPr>
-              <w:t>]</w:t>
+              <w:t>0.54ms : [107.46 ; 108.54]</w:t>
             </w:r>
           </w:p>
         </w:tc>
@@ -1509,6 +1493,7 @@
           <w:p>
             <w:pPr>
               <w:rPr>
+                <w:rFonts w:cs="Times New Roman"/>
                 <w:sz w:val="18"/>
                 <w:szCs w:val="18"/>
               </w:rPr>
@@ -1523,12 +1508,14 @@
           <w:p>
             <w:pPr>
               <w:rPr>
+                <w:rFonts w:cs="Times New Roman"/>
                 <w:sz w:val="18"/>
                 <w:szCs w:val="18"/>
               </w:rPr>
             </w:pPr>
             <w:r>
               <w:rPr>
+                <w:rFonts w:cs="Times New Roman"/>
                 <w:sz w:val="18"/>
                 <w:szCs w:val="18"/>
               </w:rPr>
@@ -1545,32 +1532,18 @@
             <w:pPr>
               <w:jc w:val="center"/>
               <w:rPr>
+                <w:rFonts w:cs="Times New Roman"/>
                 <w:sz w:val="18"/>
                 <w:szCs w:val="18"/>
               </w:rPr>
             </w:pPr>
             <w:r>
               <w:rPr>
+                <w:rFonts w:cs="Times New Roman"/>
                 <w:sz w:val="18"/>
                 <w:szCs w:val="18"/>
               </w:rPr>
-              <w:t>(1.5*3.</w:t>
-            </w:r>
-            <w:proofErr w:type="gramStart"/>
-            <w:r>
-              <w:rPr>
-                <w:sz w:val="18"/>
-                <w:szCs w:val="18"/>
-              </w:rPr>
-              <w:t>6)/</w:t>
-            </w:r>
-            <w:proofErr w:type="gramEnd"/>
-            <w:r>
-              <w:rPr>
-                <w:sz w:val="18"/>
-                <w:szCs w:val="18"/>
-              </w:rPr>
-              <w:t>80 = 0.0675s = 67.5ms</w:t>
+              <w:t>(1.5*3.6)/80 = 0.0675s = 67.5ms</w:t>
             </w:r>
           </w:p>
         </w:tc>
@@ -1583,21 +1556,14 @@
             <w:pPr>
               <w:jc w:val="center"/>
               <w:rPr>
+                <w:rFonts w:cs="Times New Roman"/>
                 <w:sz w:val="18"/>
                 <w:szCs w:val="18"/>
               </w:rPr>
             </w:pPr>
-            <w:ins w:id="2" w:author="BTS SNIR CDF NANCY" w:date="2022-01-26T14:48:00Z">
-              <w:r>
-                <w:rPr>
-                  <w:sz w:val="18"/>
-                  <w:szCs w:val="18"/>
-                </w:rPr>
-                <w:sym w:font="Symbol" w:char="F0B1"/>
-              </w:r>
-            </w:ins>
             <w:r>
               <w:rPr>
+                <w:rFonts w:cs="Times New Roman"/>
                 <w:sz w:val="18"/>
                 <w:szCs w:val="18"/>
               </w:rPr>
@@ -1616,6 +1582,7 @@
           <w:p>
             <w:pPr>
               <w:rPr>
+                <w:rFonts w:cs="Times New Roman"/>
                 <w:sz w:val="18"/>
                 <w:szCs w:val="18"/>
               </w:rPr>
@@ -1630,12 +1597,14 @@
           <w:p>
             <w:pPr>
               <w:rPr>
+                <w:rFonts w:cs="Times New Roman"/>
                 <w:sz w:val="18"/>
                 <w:szCs w:val="18"/>
               </w:rPr>
             </w:pPr>
             <w:r>
               <w:rPr>
+                <w:rFonts w:cs="Times New Roman"/>
                 <w:sz w:val="18"/>
                 <w:szCs w:val="18"/>
               </w:rPr>
@@ -1652,32 +1621,18 @@
             <w:pPr>
               <w:jc w:val="center"/>
               <w:rPr>
+                <w:rFonts w:cs="Times New Roman"/>
                 <w:sz w:val="18"/>
                 <w:szCs w:val="18"/>
               </w:rPr>
             </w:pPr>
             <w:r>
               <w:rPr>
+                <w:rFonts w:cs="Times New Roman"/>
                 <w:sz w:val="18"/>
                 <w:szCs w:val="18"/>
               </w:rPr>
-              <w:t>(1.5*3.</w:t>
-            </w:r>
-            <w:proofErr w:type="gramStart"/>
-            <w:r>
-              <w:rPr>
-                <w:sz w:val="18"/>
-                <w:szCs w:val="18"/>
-              </w:rPr>
-              <w:t>6)/</w:t>
-            </w:r>
-            <w:proofErr w:type="gramEnd"/>
-            <w:r>
-              <w:rPr>
-                <w:sz w:val="18"/>
-                <w:szCs w:val="18"/>
-              </w:rPr>
-              <w:t>110 = 0.0491s = 49.1ms</w:t>
+              <w:t>(1.5*3.6)/110 = 0.0491s = 49.1ms</w:t>
             </w:r>
           </w:p>
         </w:tc>
@@ -1690,39 +1645,18 @@
             <w:pPr>
               <w:jc w:val="center"/>
               <w:rPr>
+                <w:rFonts w:cs="Times New Roman"/>
                 <w:sz w:val="18"/>
                 <w:szCs w:val="18"/>
               </w:rPr>
             </w:pPr>
-            <w:ins w:id="3" w:author="BTS SNIR CDF NANCY" w:date="2022-01-26T14:48:00Z">
-              <w:r>
-                <w:rPr>
-                  <w:sz w:val="18"/>
-                  <w:szCs w:val="18"/>
-                </w:rPr>
-                <w:sym w:font="Symbol" w:char="F0B1"/>
-              </w:r>
-            </w:ins>
             <w:r>
               <w:rPr>
+                <w:rFonts w:cs="Times New Roman"/>
                 <w:sz w:val="18"/>
                 <w:szCs w:val="18"/>
               </w:rPr>
-              <w:t xml:space="preserve">0.2455ms : [48.8545 ; </w:t>
-            </w:r>
-            <w:r>
-              <w:rPr>
-                <w:sz w:val="18"/>
-                <w:szCs w:val="18"/>
-              </w:rPr>
-              <w:t>49.3455</w:t>
-            </w:r>
-            <w:r>
-              <w:rPr>
-                <w:sz w:val="18"/>
-                <w:szCs w:val="18"/>
-              </w:rPr>
-              <w:t>]</w:t>
+              <w:t>0.2455ms : [48.8545 ; 49.3455]</w:t>
             </w:r>
           </w:p>
         </w:tc>
@@ -1737,6 +1671,7 @@
           <w:p>
             <w:pPr>
               <w:rPr>
+                <w:rFonts w:cs="Times New Roman"/>
                 <w:sz w:val="18"/>
                 <w:szCs w:val="18"/>
               </w:rPr>
@@ -1751,12 +1686,14 @@
           <w:p>
             <w:pPr>
               <w:rPr>
+                <w:rFonts w:cs="Times New Roman"/>
                 <w:sz w:val="18"/>
                 <w:szCs w:val="18"/>
               </w:rPr>
             </w:pPr>
             <w:r>
               <w:rPr>
+                <w:rFonts w:cs="Times New Roman"/>
                 <w:sz w:val="18"/>
                 <w:szCs w:val="18"/>
               </w:rPr>
@@ -1773,39 +1710,18 @@
             <w:pPr>
               <w:jc w:val="center"/>
               <w:rPr>
+                <w:rFonts w:cs="Times New Roman"/>
                 <w:sz w:val="18"/>
                 <w:szCs w:val="18"/>
               </w:rPr>
             </w:pPr>
             <w:r>
               <w:rPr>
+                <w:rFonts w:cs="Times New Roman"/>
                 <w:sz w:val="18"/>
                 <w:szCs w:val="18"/>
               </w:rPr>
-              <w:t>(1.5*3.</w:t>
-            </w:r>
-            <w:proofErr w:type="gramStart"/>
-            <w:r>
-              <w:rPr>
-                <w:sz w:val="18"/>
-                <w:szCs w:val="18"/>
-              </w:rPr>
-              <w:t>6)/</w:t>
-            </w:r>
-            <w:proofErr w:type="gramEnd"/>
-            <w:r>
-              <w:rPr>
-                <w:sz w:val="18"/>
-                <w:szCs w:val="18"/>
-              </w:rPr>
-              <w:t xml:space="preserve">130 = </w:t>
-            </w:r>
-            <w:r>
-              <w:rPr>
-                <w:sz w:val="18"/>
-                <w:szCs w:val="18"/>
-              </w:rPr>
-              <w:t>0.04154s = 41.54ms</w:t>
+              <w:t>(1.5*3.6)/130 = 0.04154s = 41.54ms</w:t>
             </w:r>
           </w:p>
         </w:tc>
@@ -1818,21 +1734,14 @@
             <w:pPr>
               <w:jc w:val="center"/>
               <w:rPr>
+                <w:rFonts w:cs="Times New Roman"/>
                 <w:sz w:val="18"/>
                 <w:szCs w:val="18"/>
               </w:rPr>
             </w:pPr>
-            <w:ins w:id="4" w:author="BTS SNIR CDF NANCY" w:date="2022-01-26T14:48:00Z">
-              <w:r>
-                <w:rPr>
-                  <w:sz w:val="18"/>
-                  <w:szCs w:val="18"/>
-                </w:rPr>
-                <w:sym w:font="Symbol" w:char="F0B1"/>
-              </w:r>
-            </w:ins>
             <w:r>
               <w:rPr>
+                <w:rFonts w:cs="Times New Roman"/>
                 <w:sz w:val="18"/>
                 <w:szCs w:val="18"/>
               </w:rPr>
@@ -1842,35 +1751,44 @@
         </w:tc>
       </w:tr>
     </w:tbl>
-    <w:p/>
     <w:p>
+      <w:pPr>
+        <w:rPr>
+          <w:rFonts w:cs="Times New Roman"/>
+        </w:rPr>
+      </w:pPr>
+    </w:p>
+    <w:p>
+      <w:pPr>
+        <w:rPr>
+          <w:rFonts w:cs="Times New Roman"/>
+        </w:rPr>
+      </w:pPr>
       <w:r>
-        <w:t>En conclusion, pour avoir une précision restant inférieure à 0,5% à une vitesse de 130 kms/h, il faut que le microcontrôleur soit capable d'avoir une précision sur les mesures d'au moins</w:t>
-      </w:r>
-      <w:r>
-        <w:t xml:space="preserve"> </w:t>
+        <w:rPr>
+          <w:rFonts w:cs="Times New Roman"/>
+        </w:rPr>
+        <w:t xml:space="preserve">En conclusion, pour avoir une précision restant inférieure à 0,5% à une vitesse de 130 kms/h, il faut que le microcontrôleur soit capable d'avoir une précision sur les mesures d'au moins </w:t>
       </w:r>
       <w:r>
         <w:rPr>
+          <w:rFonts w:cs="Times New Roman"/>
           <w:bdr w:val="single" w:sz="4" w:space="0" w:color="auto"/>
         </w:rPr>
-        <w:t>0,20</w:t>
+        <w:t xml:space="preserve">0,20 </w:t>
       </w:r>
       <w:r>
         <w:rPr>
-          <w:bdr w:val="single" w:sz="4" w:space="0" w:color="auto"/>
+          <w:rFonts w:cs="Times New Roman"/>
         </w:rPr>
-        <w:t xml:space="preserve"> </w:t>
-      </w:r>
-      <w:r>
         <w:t>ms.</w:t>
       </w:r>
     </w:p>
     <w:sectPr>
-      <w:headerReference w:type="default" r:id="rId7"/>
-      <w:footerReference w:type="default" r:id="rId8"/>
+      <w:headerReference w:type="default" r:id="rId8"/>
+      <w:footerReference w:type="default" r:id="rId9"/>
       <w:pgSz w:w="11906" w:h="16838"/>
-      <w:pgMar w:top="1417" w:right="1417" w:bottom="1417" w:left="1417" w:header="708" w:footer="708" w:gutter="0"/>
+      <w:pgMar w:top="1417" w:right="1417" w:bottom="1417" w:left="1417" w:header="737" w:footer="737" w:gutter="0"/>
       <w:cols w:space="708"/>
       <w:docGrid w:linePitch="360"/>
     </w:sectPr>
@@ -1905,185 +1823,339 @@
 
 <file path=word/footer1.xml><?xml version="1.0" encoding="utf-8"?>
 <w:ftr xmlns:wpc="http://schemas.microsoft.com/office/word/2010/wordprocessingCanvas" xmlns:cx="http://schemas.microsoft.com/office/drawing/2014/chartex" xmlns:cx1="http://schemas.microsoft.com/office/drawing/2015/9/8/chartex" xmlns:cx2="http://schemas.microsoft.com/office/drawing/2015/10/21/chartex" xmlns:cx3="http://schemas.microsoft.com/office/drawing/2016/5/9/chartex" xmlns:cx4="http://schemas.microsoft.com/office/drawing/2016/5/10/chartex" xmlns:cx5="http://schemas.microsoft.com/office/drawing/2016/5/11/chartex" xmlns:cx6="http://schemas.microsoft.com/office/drawing/2016/5/12/chartex" xmlns:cx7="http://schemas.microsoft.com/office/drawing/2016/5/13/chartex" xmlns:cx8="http://schemas.microsoft.com/office/drawing/2016/5/14/chartex" xmlns:mc="http://schemas.openxmlformats.org/markup-compatibility/2006" xmlns:aink="http://schemas.microsoft.com/office/drawing/2016/ink" xmlns:am3d="http://schemas.microsoft.com/office/drawing/2017/model3d" xmlns:o="urn:schemas-microsoft-com:office:office" xmlns:r="http://schemas.openxmlformats.org/officeDocument/2006/relationships" xmlns:m="http://schemas.openxmlformats.org/officeDocument/2006/math" xmlns:v="urn:schemas-microsoft-com:vml" xmlns:wp14="http://schemas.microsoft.com/office/word/2010/wordprocessingDrawing" xmlns:wp="http://schemas.openxmlformats.org/drawingml/2006/wordprocessingDrawing" xmlns:w10="urn:schemas-microsoft-com:office:word" xmlns:w="http://schemas.openxmlformats.org/wordprocessingml/2006/main" xmlns:w14="http://schemas.microsoft.com/office/word/2010/wordml" xmlns:w15="http://schemas.microsoft.com/office/word/2012/wordml" xmlns:w16cex="http://schemas.microsoft.com/office/word/2018/wordml/cex" xmlns:w16cid="http://schemas.microsoft.com/office/word/2016/wordml/cid" xmlns:w16="http://schemas.microsoft.com/office/word/2018/wordml" xmlns:w16sdtdh="http://schemas.microsoft.com/office/word/2020/wordml/sdtdatahash" xmlns:w16se="http://schemas.microsoft.com/office/word/2015/wordml/symex" xmlns:wpg="http://schemas.microsoft.com/office/word/2010/wordprocessingGroup" xmlns:wpi="http://schemas.microsoft.com/office/word/2010/wordprocessingInk" xmlns:wne="http://schemas.microsoft.com/office/word/2006/wordml" xmlns:wps="http://schemas.microsoft.com/office/word/2010/wordprocessingShape" mc:Ignorable="w14 w15 w16se w16cid w16 w16cex w16sdtdh wp14">
-  <w:p>
-    <w:pPr>
-      <w:pStyle w:val="Pieddepage"/>
-      <w:pBdr>
-        <w:top w:val="single" w:sz="4" w:space="1" w:color="auto"/>
-      </w:pBdr>
-      <w:rPr>
-        <w:sz w:val="18"/>
-      </w:rPr>
-    </w:pPr>
-    <w:proofErr w:type="spellStart"/>
-    <w:r>
-      <w:rPr>
-        <w:sz w:val="18"/>
-      </w:rPr>
-      <w:t>Ref</w:t>
-    </w:r>
-    <w:proofErr w:type="spellEnd"/>
-    <w:r>
-      <w:rPr>
-        <w:sz w:val="18"/>
-      </w:rPr>
-      <w:t xml:space="preserve"> : </w:t>
-    </w:r>
-    <w:r>
-      <w:rPr>
-        <w:sz w:val="18"/>
-      </w:rPr>
-      <w:fldChar w:fldCharType="begin"/>
-    </w:r>
-    <w:r>
-      <w:rPr>
-        <w:sz w:val="18"/>
-      </w:rPr>
-      <w:instrText xml:space="preserve"> FILENAME   \* MERGEFORMAT </w:instrText>
-    </w:r>
-    <w:r>
-      <w:rPr>
-        <w:sz w:val="18"/>
-      </w:rPr>
-      <w:fldChar w:fldCharType="separate"/>
-    </w:r>
-    <w:r>
-      <w:rPr>
-        <w:noProof/>
-        <w:sz w:val="18"/>
-      </w:rPr>
-      <w:t>Document1</w:t>
-    </w:r>
-    <w:r>
-      <w:rPr>
-        <w:sz w:val="18"/>
-      </w:rPr>
-      <w:fldChar w:fldCharType="end"/>
-    </w:r>
-    <w:r>
-      <w:rPr>
-        <w:sz w:val="18"/>
-      </w:rPr>
-      <w:t xml:space="preserve"> mis à jour le </w:t>
-    </w:r>
-    <w:r>
-      <w:rPr>
-        <w:sz w:val="18"/>
-      </w:rPr>
-      <w:fldChar w:fldCharType="begin"/>
-    </w:r>
-    <w:r>
-      <w:rPr>
-        <w:sz w:val="18"/>
-      </w:rPr>
-      <w:instrText xml:space="preserve"> SAVEDATE  \@ "dd/MM/yyyy HH:mm"  \* MERGEFORMAT </w:instrText>
-    </w:r>
-    <w:r>
-      <w:rPr>
-        <w:sz w:val="18"/>
-      </w:rPr>
-      <w:fldChar w:fldCharType="separate"/>
-    </w:r>
-    <w:r>
-      <w:rPr>
-        <w:noProof/>
-        <w:sz w:val="18"/>
-      </w:rPr>
-      <w:t>25/01/2022 16:45</w:t>
-    </w:r>
-    <w:r>
-      <w:rPr>
-        <w:sz w:val="18"/>
-      </w:rPr>
-      <w:fldChar w:fldCharType="end"/>
-    </w:r>
-    <w:r>
-      <w:rPr>
-        <w:sz w:val="18"/>
-      </w:rPr>
-      <w:t xml:space="preserve"> par Vincent ROBERT</w:t>
-    </w:r>
-    <w:r>
-      <w:rPr>
-        <w:sz w:val="18"/>
-      </w:rPr>
-      <w:tab/>
-      <w:t xml:space="preserve">Page </w:t>
-    </w:r>
-    <w:r>
-      <w:rPr>
-        <w:sz w:val="18"/>
-      </w:rPr>
-      <w:fldChar w:fldCharType="begin"/>
-    </w:r>
-    <w:r>
-      <w:rPr>
-        <w:sz w:val="18"/>
-      </w:rPr>
-      <w:instrText>PAGE   \* MERGEFORMAT</w:instrText>
-    </w:r>
-    <w:r>
-      <w:rPr>
-        <w:sz w:val="18"/>
-      </w:rPr>
-      <w:fldChar w:fldCharType="separate"/>
-    </w:r>
-    <w:r>
-      <w:rPr>
-        <w:noProof/>
-        <w:sz w:val="18"/>
-      </w:rPr>
-      <w:t>1</w:t>
-    </w:r>
-    <w:r>
-      <w:rPr>
-        <w:sz w:val="18"/>
-      </w:rPr>
-      <w:fldChar w:fldCharType="end"/>
-    </w:r>
-    <w:r>
-      <w:rPr>
-        <w:sz w:val="18"/>
-      </w:rPr>
-      <w:t>/</w:t>
-    </w:r>
-    <w:r>
-      <w:rPr>
-        <w:sz w:val="18"/>
-      </w:rPr>
-      <w:fldChar w:fldCharType="begin"/>
-    </w:r>
-    <w:r>
-      <w:rPr>
-        <w:sz w:val="18"/>
-      </w:rPr>
-      <w:instrText xml:space="preserve"> NUMPAGES   \* MERGEFORMAT </w:instrText>
-    </w:r>
-    <w:r>
-      <w:rPr>
-        <w:sz w:val="18"/>
-      </w:rPr>
-      <w:fldChar w:fldCharType="separate"/>
-    </w:r>
-    <w:r>
-      <w:rPr>
-        <w:noProof/>
-        <w:sz w:val="18"/>
-      </w:rPr>
-      <w:t>1</w:t>
-    </w:r>
-    <w:r>
-      <w:rPr>
-        <w:sz w:val="18"/>
-      </w:rPr>
-      <w:fldChar w:fldCharType="end"/>
-    </w:r>
-  </w:p>
-  <w:p>
-    <w:pPr>
-      <w:pStyle w:val="Pieddepage"/>
-    </w:pPr>
-  </w:p>
+  <w:sdt>
+    <w:sdtPr>
+      <w:id w:val="1904174560"/>
+      <w:docPartObj>
+        <w:docPartGallery w:val="Page Numbers (Bottom of Page)"/>
+        <w:docPartUnique/>
+      </w:docPartObj>
+    </w:sdtPr>
+    <w:sdtEndPr/>
+    <w:sdtContent>
+      <w:p>
+        <w:pPr>
+          <w:pStyle w:val="Pieddepage"/>
+          <w:ind w:firstLine="0"/>
+        </w:pPr>
+        <w:r>
+          <w:ptab w:relativeTo="margin" w:alignment="right" w:leader="underscore"/>
+        </w:r>
+        <w:r>
+          <w:rPr>
+            <w:noProof/>
+          </w:rPr>
+          <mc:AlternateContent>
+            <mc:Choice Requires="wps">
+              <w:drawing>
+                <wp:anchor distT="0" distB="0" distL="114300" distR="114300" simplePos="0" relativeHeight="251659264" behindDoc="0" locked="0" layoutInCell="0" allowOverlap="1" wp14:anchorId="6CC78C1B" wp14:editId="3E56DA27">
+                  <wp:simplePos x="0" y="0"/>
+                  <wp:positionH relativeFrom="rightMargin">
+                    <wp:posOffset>-659765</wp:posOffset>
+                  </wp:positionH>
+                  <wp:positionV relativeFrom="bottomMargin">
+                    <wp:posOffset>254000</wp:posOffset>
+                  </wp:positionV>
+                  <wp:extent cx="1304925" cy="400050"/>
+                  <wp:effectExtent l="0" t="0" r="28575" b="19050"/>
+                  <wp:wrapNone/>
+                  <wp:docPr id="6" name="Rectangle : carré corné 6"/>
+                  <wp:cNvGraphicFramePr>
+                    <a:graphicFrameLocks xmlns:a="http://schemas.openxmlformats.org/drawingml/2006/main"/>
+                  </wp:cNvGraphicFramePr>
+                  <a:graphic xmlns:a="http://schemas.openxmlformats.org/drawingml/2006/main">
+                    <a:graphicData uri="http://schemas.microsoft.com/office/word/2010/wordprocessingShape">
+                      <wps:wsp>
+                        <wps:cNvSpPr>
+                          <a:spLocks noChangeArrowheads="1"/>
+                        </wps:cNvSpPr>
+                        <wps:spPr bwMode="auto">
+                          <a:xfrm>
+                            <a:off x="0" y="0"/>
+                            <a:ext cx="1304925" cy="400050"/>
+                          </a:xfrm>
+                          <a:prstGeom prst="foldedCorner">
+                            <a:avLst>
+                              <a:gd name="adj" fmla="val 34560"/>
+                            </a:avLst>
+                          </a:prstGeom>
+                          <a:solidFill>
+                            <a:srgbClr val="FFFFFF"/>
+                          </a:solidFill>
+                          <a:ln w="3175">
+                            <a:solidFill>
+                              <a:srgbClr val="808080"/>
+                            </a:solidFill>
+                            <a:round/>
+                            <a:headEnd/>
+                            <a:tailEnd/>
+                          </a:ln>
+                        </wps:spPr>
+                        <wps:txbx>
+                          <w:txbxContent>
+                            <w:p>
+                              <w:pPr>
+                                <w:rPr>
+                                  <w:sz w:val="20"/>
+                                  <w:szCs w:val="20"/>
+                                </w:rPr>
+                              </w:pPr>
+                              <w:r>
+                                <w:rPr>
+                                  <w:sz w:val="20"/>
+                                  <w:szCs w:val="20"/>
+                                </w:rPr>
+                                <w:t>page 1 de</w:t>
+                              </w:r>
+                              <w:r>
+                                <w:rPr>
+                                  <w:sz w:val="20"/>
+                                  <w:szCs w:val="20"/>
+                                </w:rPr>
+                                <w:t xml:space="preserve"> </w:t>
+                              </w:r>
+                              <w:r>
+                                <w:rPr>
+                                  <w:sz w:val="20"/>
+                                  <w:szCs w:val="20"/>
+                                </w:rPr>
+                                <w:fldChar w:fldCharType="begin"/>
+                              </w:r>
+                              <w:r>
+                                <w:rPr>
+                                  <w:sz w:val="20"/>
+                                  <w:szCs w:val="20"/>
+                                </w:rPr>
+                                <w:instrText xml:space="preserve"> NUMPAGES  \* Arabic  \* MERGEFORMAT </w:instrText>
+                              </w:r>
+                              <w:r>
+                                <w:rPr>
+                                  <w:sz w:val="20"/>
+                                  <w:szCs w:val="20"/>
+                                </w:rPr>
+                                <w:fldChar w:fldCharType="separate"/>
+                              </w:r>
+                              <w:r>
+                                <w:rPr>
+                                  <w:noProof/>
+                                  <w:sz w:val="20"/>
+                                  <w:szCs w:val="20"/>
+                                </w:rPr>
+                                <w:t>1</w:t>
+                              </w:r>
+                              <w:r>
+                                <w:rPr>
+                                  <w:sz w:val="20"/>
+                                  <w:szCs w:val="20"/>
+                                </w:rPr>
+                                <w:fldChar w:fldCharType="end"/>
+                              </w:r>
+                            </w:p>
+                          </w:txbxContent>
+                        </wps:txbx>
+                        <wps:bodyPr rot="0" vert="horz" wrap="square" lIns="91440" tIns="45720" rIns="91440" bIns="45720" anchor="t" anchorCtr="0" upright="1">
+                          <a:noAutofit/>
+                        </wps:bodyPr>
+                      </wps:wsp>
+                    </a:graphicData>
+                  </a:graphic>
+                  <wp14:sizeRelH relativeFrom="page">
+                    <wp14:pctWidth>0</wp14:pctWidth>
+                  </wp14:sizeRelH>
+                  <wp14:sizeRelV relativeFrom="page">
+                    <wp14:pctHeight>0</wp14:pctHeight>
+                  </wp14:sizeRelV>
+                </wp:anchor>
+              </w:drawing>
+            </mc:Choice>
+            <mc:Fallback>
+              <w:pict>
+                <v:shapetype w14:anchorId="6CC78C1B" id="_x0000_t65" coordsize="21600,21600" o:spt="65" adj="18900" path="m,l,21600@0,21600,21600@0,21600,xem@0,21600nfl@3@5c@7@9@11@13,21600@0e">
+                  <v:formulas>
+                    <v:f eqn="val #0"/>
+                    <v:f eqn="sum 21600 0 @0"/>
+                    <v:f eqn="prod @1 8481 32768"/>
+                    <v:f eqn="sum @2 @0 0"/>
+                    <v:f eqn="prod @1 1117 32768"/>
+                    <v:f eqn="sum @4 @0 0"/>
+                    <v:f eqn="prod @1 11764 32768"/>
+                    <v:f eqn="sum @6 @0 0"/>
+                    <v:f eqn="prod @1 6144 32768"/>
+                    <v:f eqn="sum @8 @0 0"/>
+                    <v:f eqn="prod @1 20480 32768"/>
+                    <v:f eqn="sum @10 @0 0"/>
+                    <v:f eqn="prod @1 6144 32768"/>
+                    <v:f eqn="sum @12 @0 0"/>
+                  </v:formulas>
+                  <v:path o:extrusionok="f" gradientshapeok="t" o:connecttype="rect" textboxrect="0,0,21600,@13"/>
+                  <v:handles>
+                    <v:h position="#0,bottomRight" xrange="10800,21600"/>
+                  </v:handles>
+                  <o:complex v:ext="view"/>
+                </v:shapetype>
+                <v:shape id="Rectangle : carré corné 6" o:spid="_x0000_s1050" type="#_x0000_t65" style="position:absolute;margin-left:-51.95pt;margin-top:20pt;width:102.75pt;height:31.5pt;z-index:251659264;visibility:visible;mso-wrap-style:square;mso-width-percent:0;mso-height-percent:0;mso-wrap-distance-left:9pt;mso-wrap-distance-top:0;mso-wrap-distance-right:9pt;mso-wrap-distance-bottom:0;mso-position-horizontal:absolute;mso-position-horizontal-relative:right-margin-area;mso-position-vertical:absolute;mso-position-vertical-relative:bottom-margin-area;mso-width-percent:0;mso-height-percent:0;mso-width-relative:page;mso-height-relative:page;v-text-anchor:top" o:gfxdata="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" o:allowincell="f" adj="14135" strokecolor="gray" strokeweight=".25pt">
+                  <v:textbox>
+                    <w:txbxContent>
+                      <w:p>
+                        <w:pPr>
+                          <w:rPr>
+                            <w:sz w:val="20"/>
+                            <w:szCs w:val="20"/>
+                          </w:rPr>
+                        </w:pPr>
+                        <w:r>
+                          <w:rPr>
+                            <w:sz w:val="20"/>
+                            <w:szCs w:val="20"/>
+                          </w:rPr>
+                          <w:t>page 1 de</w:t>
+                        </w:r>
+                        <w:r>
+                          <w:rPr>
+                            <w:sz w:val="20"/>
+                            <w:szCs w:val="20"/>
+                          </w:rPr>
+                          <w:t xml:space="preserve"> </w:t>
+                        </w:r>
+                        <w:r>
+                          <w:rPr>
+                            <w:sz w:val="20"/>
+                            <w:szCs w:val="20"/>
+                          </w:rPr>
+                          <w:fldChar w:fldCharType="begin"/>
+                        </w:r>
+                        <w:r>
+                          <w:rPr>
+                            <w:sz w:val="20"/>
+                            <w:szCs w:val="20"/>
+                          </w:rPr>
+                          <w:instrText xml:space="preserve"> NUMPAGES  \* Arabic  \* MERGEFORMAT </w:instrText>
+                        </w:r>
+                        <w:r>
+                          <w:rPr>
+                            <w:sz w:val="20"/>
+                            <w:szCs w:val="20"/>
+                          </w:rPr>
+                          <w:fldChar w:fldCharType="separate"/>
+                        </w:r>
+                        <w:r>
+                          <w:rPr>
+                            <w:noProof/>
+                            <w:sz w:val="20"/>
+                            <w:szCs w:val="20"/>
+                          </w:rPr>
+                          <w:t>1</w:t>
+                        </w:r>
+                        <w:r>
+                          <w:rPr>
+                            <w:sz w:val="20"/>
+                            <w:szCs w:val="20"/>
+                          </w:rPr>
+                          <w:fldChar w:fldCharType="end"/>
+                        </w:r>
+                      </w:p>
+                    </w:txbxContent>
+                  </v:textbox>
+                  <w10:wrap anchorx="margin" anchory="margin"/>
+                </v:shape>
+              </w:pict>
+            </mc:Fallback>
+          </mc:AlternateContent>
+        </w:r>
+      </w:p>
+      <w:p>
+        <w:pPr>
+          <w:pStyle w:val="Pieddepage"/>
+          <w:ind w:firstLine="0"/>
+        </w:pPr>
+        <w:r>
+          <w:rPr>
+            <w:sz w:val="20"/>
+            <w:szCs w:val="20"/>
+          </w:rPr>
+          <w:fldChar w:fldCharType="begin"/>
+        </w:r>
+        <w:r>
+          <w:rPr>
+            <w:sz w:val="20"/>
+            <w:szCs w:val="20"/>
+          </w:rPr>
+          <w:instrText xml:space="preserve"> FILENAME  \* FirstCap  \* MERGEFORMAT </w:instrText>
+        </w:r>
+        <w:r>
+          <w:rPr>
+            <w:sz w:val="20"/>
+            <w:szCs w:val="20"/>
+          </w:rPr>
+          <w:fldChar w:fldCharType="separate"/>
+        </w:r>
+        <w:r>
+          <w:rPr>
+            <w:noProof/>
+            <w:sz w:val="20"/>
+            <w:szCs w:val="20"/>
+          </w:rPr>
+          <w:t>EstimationDesTemps</w:t>
+        </w:r>
+        <w:r>
+          <w:rPr>
+            <w:sz w:val="20"/>
+            <w:szCs w:val="20"/>
+          </w:rPr>
+          <w:fldChar w:fldCharType="end"/>
+        </w:r>
+        <w:r>
+          <w:rPr>
+            <w:sz w:val="20"/>
+            <w:szCs w:val="20"/>
+          </w:rPr>
+          <w:tab/>
+        </w:r>
+        <w:r>
+          <w:t xml:space="preserve">             </w:t>
+        </w:r>
+        <w:r>
+          <w:rPr>
+            <w:sz w:val="20"/>
+            <w:szCs w:val="20"/>
+          </w:rPr>
+          <w:fldChar w:fldCharType="begin"/>
+        </w:r>
+        <w:r>
+          <w:rPr>
+            <w:sz w:val="20"/>
+            <w:szCs w:val="20"/>
+          </w:rPr>
+          <w:instrText xml:space="preserve"> DATE  \@ "dd/MM/yyyy HH:mm"  \* MERGEFORMAT </w:instrText>
+        </w:r>
+        <w:r>
+          <w:rPr>
+            <w:sz w:val="20"/>
+            <w:szCs w:val="20"/>
+          </w:rPr>
+          <w:fldChar w:fldCharType="separate"/>
+        </w:r>
+        <w:r>
+          <w:rPr>
+            <w:noProof/>
+            <w:sz w:val="20"/>
+            <w:szCs w:val="20"/>
+          </w:rPr>
+          <w:t>26/01/2022 23:35</w:t>
+        </w:r>
+        <w:r>
+          <w:rPr>
+            <w:sz w:val="20"/>
+            <w:szCs w:val="20"/>
+          </w:rPr>
+          <w:fldChar w:fldCharType="end"/>
+        </w:r>
+        <w:r>
+          <w:t xml:space="preserve"> </w:t>
+        </w:r>
+      </w:p>
+    </w:sdtContent>
+  </w:sdt>
 </w:ftr>
 </file>
 
@@ -2117,70 +2189,798 @@
   <w:p>
     <w:pPr>
       <w:pStyle w:val="En-tte"/>
-      <w:pBdr>
-        <w:bottom w:val="single" w:sz="4" w:space="1" w:color="auto"/>
-      </w:pBdr>
-      <w:rPr>
-        <w:sz w:val="18"/>
-      </w:rPr>
     </w:pPr>
-    <w:sdt>
-      <w:sdtPr>
-        <w:rPr>
-          <w:sz w:val="18"/>
-        </w:rPr>
-        <w:id w:val="1704979692"/>
-        <w:temporary/>
-        <w:showingPlcHdr/>
-        <w15:appearance w15:val="hidden"/>
-      </w:sdtPr>
-      <w:sdtEndPr/>
-      <w:sdtContent>
-        <w:r>
-          <w:rPr>
-            <w:sz w:val="18"/>
-          </w:rPr>
-          <w:t>[Tapez ici]</w:t>
-        </w:r>
-      </w:sdtContent>
-    </w:sdt>
     <w:r>
       <w:rPr>
-        <w:sz w:val="18"/>
+        <w:noProof/>
       </w:rPr>
-      <w:ptab w:relativeTo="margin" w:alignment="center" w:leader="none"/>
-    </w:r>
-    <w:sdt>
-      <w:sdtPr>
-        <w:rPr>
-          <w:sz w:val="18"/>
-        </w:rPr>
-        <w:id w:val="968859947"/>
-        <w:temporary/>
-        <w:showingPlcHdr/>
-        <w15:appearance w15:val="hidden"/>
-      </w:sdtPr>
-      <w:sdtEndPr/>
-      <w:sdtContent>
-        <w:r>
-          <w:rPr>
-            <w:sz w:val="18"/>
-          </w:rPr>
-          <w:t>[Tapez ici]</w:t>
-        </w:r>
-      </w:sdtContent>
-    </w:sdt>
-    <w:r>
-      <w:rPr>
-        <w:sz w:val="18"/>
-      </w:rPr>
-      <w:ptab w:relativeTo="margin" w:alignment="right" w:leader="none"/>
+      <mc:AlternateContent>
+        <mc:Choice Requires="wps">
+          <w:drawing>
+            <wp:anchor distT="0" distB="0" distL="114300" distR="114300" simplePos="0" relativeHeight="251662336" behindDoc="0" locked="0" layoutInCell="1" allowOverlap="1" wp14:anchorId="23817D83" wp14:editId="39B8DA9D">
+              <wp:simplePos x="0" y="0"/>
+              <wp:positionH relativeFrom="page">
+                <wp:align>right</wp:align>
+              </wp:positionH>
+              <wp:positionV relativeFrom="paragraph">
+                <wp:posOffset>-468630</wp:posOffset>
+              </wp:positionV>
+              <wp:extent cx="7545070" cy="1080198"/>
+              <wp:effectExtent l="0" t="0" r="0" b="5715"/>
+              <wp:wrapNone/>
+              <wp:docPr id="8" name="Zone de texte 8"/>
+              <wp:cNvGraphicFramePr/>
+              <a:graphic xmlns:a="http://schemas.openxmlformats.org/drawingml/2006/main">
+                <a:graphicData uri="http://schemas.microsoft.com/office/word/2010/wordprocessingShape">
+                  <wps:wsp>
+                    <wps:cNvSpPr txBox="1"/>
+                    <wps:spPr>
+                      <a:xfrm>
+                        <a:off x="0" y="0"/>
+                        <a:ext cx="7545070" cy="1080198"/>
+                      </a:xfrm>
+                      <a:prstGeom prst="rect">
+                        <a:avLst/>
+                      </a:prstGeom>
+                      <a:noFill/>
+                      <a:ln w="6350">
+                        <a:noFill/>
+                      </a:ln>
+                    </wps:spPr>
+                    <wps:txbx>
+                      <w:txbxContent>
+                        <w:p>
+                          <w:pPr>
+                            <w:jc w:val="center"/>
+                            <w:rPr>
+                              <w:sz w:val="32"/>
+                              <w:szCs w:val="32"/>
+                            </w:rPr>
+                          </w:pPr>
+                        </w:p>
+                        <w:p>
+                          <w:pPr>
+                            <w:rPr>
+                              <w:sz w:val="32"/>
+                              <w:szCs w:val="32"/>
+                            </w:rPr>
+                          </w:pPr>
+                          <w:r>
+                            <w:rPr>
+                              <w:sz w:val="32"/>
+                              <w:szCs w:val="32"/>
+                            </w:rPr>
+                            <w:t xml:space="preserve">                                                                       </w:t>
+                          </w:r>
+                        </w:p>
+                        <w:p>
+                          <w:pPr>
+                            <w:ind w:firstLine="0"/>
+                            <w:rPr>
+                              <w:sz w:val="16"/>
+                              <w:szCs w:val="16"/>
+                            </w:rPr>
+                          </w:pPr>
+                          <w:r>
+                            <w:rPr>
+                              <w:sz w:val="16"/>
+                              <w:szCs w:val="16"/>
+                            </w:rPr>
+                            <w:ptab w:relativeTo="margin" w:alignment="right" w:leader="underscore"/>
+                          </w:r>
+                        </w:p>
+                      </w:txbxContent>
+                    </wps:txbx>
+                    <wps:bodyPr rot="0" spcFirstLastPara="0" vertOverflow="overflow" horzOverflow="overflow" vert="horz" wrap="square" lIns="91440" tIns="45720" rIns="91440" bIns="45720" numCol="1" spcCol="0" rtlCol="0" fromWordArt="0" anchor="t" anchorCtr="0" forceAA="0" compatLnSpc="1">
+                      <a:prstTxWarp prst="textNoShape">
+                        <a:avLst/>
+                      </a:prstTxWarp>
+                      <a:noAutofit/>
+                    </wps:bodyPr>
+                  </wps:wsp>
+                </a:graphicData>
+              </a:graphic>
+              <wp14:sizeRelH relativeFrom="margin">
+                <wp14:pctWidth>0</wp14:pctWidth>
+              </wp14:sizeRelH>
+              <wp14:sizeRelV relativeFrom="margin">
+                <wp14:pctHeight>0</wp14:pctHeight>
+              </wp14:sizeRelV>
+            </wp:anchor>
+          </w:drawing>
+        </mc:Choice>
+        <mc:Fallback>
+          <w:pict>
+            <v:shapetype w14:anchorId="23817D83" id="_x0000_t202" coordsize="21600,21600" o:spt="202" path="m,l,21600r21600,l21600,xe">
+              <v:stroke joinstyle="miter"/>
+              <v:path gradientshapeok="t" o:connecttype="rect"/>
+            </v:shapetype>
+            <v:shape id="Zone de texte 8" o:spid="_x0000_s1045" type="#_x0000_t202" style="position:absolute;left:0;text-align:left;margin-left:542.9pt;margin-top:-36.9pt;width:594.1pt;height:85.05pt;z-index:251662336;visibility:visible;mso-wrap-style:square;mso-width-percent:0;mso-height-percent:0;mso-wrap-distance-left:9pt;mso-wrap-distance-top:0;mso-wrap-distance-right:9pt;mso-wrap-distance-bottom:0;mso-position-horizontal:right;mso-position-horizontal-relative:page;mso-position-vertical:absolute;mso-position-vertical-relative:text;mso-width-percent:0;mso-height-percent:0;mso-width-relative:margin;mso-height-relative:margin;v-text-anchor:top" o:gfxdata="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" filled="f" stroked="f" strokeweight=".5pt">
+              <v:textbox>
+                <w:txbxContent>
+                  <w:p>
+                    <w:pPr>
+                      <w:jc w:val="center"/>
+                      <w:rPr>
+                        <w:sz w:val="32"/>
+                        <w:szCs w:val="32"/>
+                      </w:rPr>
+                    </w:pPr>
+                  </w:p>
+                  <w:p>
+                    <w:pPr>
+                      <w:rPr>
+                        <w:sz w:val="32"/>
+                        <w:szCs w:val="32"/>
+                      </w:rPr>
+                    </w:pPr>
+                    <w:r>
+                      <w:rPr>
+                        <w:sz w:val="32"/>
+                        <w:szCs w:val="32"/>
+                      </w:rPr>
+                      <w:t xml:space="preserve">                                                                       </w:t>
+                    </w:r>
+                  </w:p>
+                  <w:p>
+                    <w:pPr>
+                      <w:ind w:firstLine="0"/>
+                      <w:rPr>
+                        <w:sz w:val="16"/>
+                        <w:szCs w:val="16"/>
+                      </w:rPr>
+                    </w:pPr>
+                    <w:r>
+                      <w:rPr>
+                        <w:sz w:val="16"/>
+                        <w:szCs w:val="16"/>
+                      </w:rPr>
+                      <w:ptab w:relativeTo="margin" w:alignment="right" w:leader="underscore"/>
+                    </w:r>
+                  </w:p>
+                </w:txbxContent>
+              </v:textbox>
+              <w10:wrap anchorx="page"/>
+            </v:shape>
+          </w:pict>
+        </mc:Fallback>
+      </mc:AlternateContent>
     </w:r>
     <w:r>
       <w:rPr>
-        <w:sz w:val="18"/>
+        <w:noProof/>
       </w:rPr>
-      <w:t>Lycée Charles de Foucauld - Nancy</w:t>
+      <mc:AlternateContent>
+        <mc:Choice Requires="wps">
+          <w:drawing>
+            <wp:anchor distT="0" distB="0" distL="114300" distR="114300" simplePos="0" relativeHeight="251663360" behindDoc="0" locked="0" layoutInCell="1" allowOverlap="1" wp14:anchorId="03A79294" wp14:editId="4EAEED90">
+              <wp:simplePos x="0" y="0"/>
+              <wp:positionH relativeFrom="margin">
+                <wp:posOffset>669869</wp:posOffset>
+              </wp:positionH>
+              <wp:positionV relativeFrom="paragraph">
+                <wp:posOffset>-367240</wp:posOffset>
+              </wp:positionV>
+              <wp:extent cx="4059534" cy="698500"/>
+              <wp:effectExtent l="0" t="0" r="0" b="6350"/>
+              <wp:wrapNone/>
+              <wp:docPr id="1" name="Zone de texte 1"/>
+              <wp:cNvGraphicFramePr/>
+              <a:graphic xmlns:a="http://schemas.openxmlformats.org/drawingml/2006/main">
+                <a:graphicData uri="http://schemas.microsoft.com/office/word/2010/wordprocessingShape">
+                  <wps:wsp>
+                    <wps:cNvSpPr txBox="1"/>
+                    <wps:spPr>
+                      <a:xfrm>
+                        <a:off x="0" y="0"/>
+                        <a:ext cx="4059534" cy="698500"/>
+                      </a:xfrm>
+                      <a:prstGeom prst="rect">
+                        <a:avLst/>
+                      </a:prstGeom>
+                      <a:noFill/>
+                      <a:ln w="6350">
+                        <a:noFill/>
+                      </a:ln>
+                    </wps:spPr>
+                    <wps:txbx>
+                      <w:txbxContent>
+                        <w:p>
+                          <w:pPr>
+                            <w:jc w:val="center"/>
+                          </w:pPr>
+                          <w:r>
+                            <w:t>Barrières Laser</w:t>
+                          </w:r>
+                        </w:p>
+                        <w:p>
+                          <w:pPr>
+                            <w:jc w:val="center"/>
+                            <w:rPr>
+                              <w:sz w:val="16"/>
+                              <w:szCs w:val="16"/>
+                            </w:rPr>
+                          </w:pPr>
+                          <w:r>
+                            <w:rPr>
+                              <w:sz w:val="16"/>
+                              <w:szCs w:val="16"/>
+                            </w:rPr>
+                            <w:t>Lucas CANNIZZARO, Grégory SCHATZ, Baptiste WOZNIAK, Guillaume JEAN</w:t>
+                          </w:r>
+                        </w:p>
+                        <w:p/>
+                      </w:txbxContent>
+                    </wps:txbx>
+                    <wps:bodyPr rot="0" spcFirstLastPara="0" vertOverflow="overflow" horzOverflow="overflow" vert="horz" wrap="square" lIns="91440" tIns="45720" rIns="91440" bIns="45720" numCol="1" spcCol="0" rtlCol="0" fromWordArt="0" anchor="t" anchorCtr="0" forceAA="0" compatLnSpc="1">
+                      <a:prstTxWarp prst="textNoShape">
+                        <a:avLst/>
+                      </a:prstTxWarp>
+                      <a:noAutofit/>
+                    </wps:bodyPr>
+                  </wps:wsp>
+                </a:graphicData>
+              </a:graphic>
+              <wp14:sizeRelH relativeFrom="margin">
+                <wp14:pctWidth>0</wp14:pctWidth>
+              </wp14:sizeRelH>
+            </wp:anchor>
+          </w:drawing>
+        </mc:Choice>
+        <mc:Fallback>
+          <w:pict>
+            <v:shape w14:anchorId="03A79294" id="Zone de texte 1" o:spid="_x0000_s1046" type="#_x0000_t202" style="position:absolute;left:0;text-align:left;margin-left:52.75pt;margin-top:-28.9pt;width:319.65pt;height:55pt;z-index:251663360;visibility:visible;mso-wrap-style:square;mso-width-percent:0;mso-wrap-distance-left:9pt;mso-wrap-distance-top:0;mso-wrap-distance-right:9pt;mso-wrap-distance-bottom:0;mso-position-horizontal:absolute;mso-position-horizontal-relative:margin;mso-position-vertical:absolute;mso-position-vertical-relative:text;mso-width-percent:0;mso-width-relative:margin;v-text-anchor:top" o:gfxdata="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" filled="f" stroked="f" strokeweight=".5pt">
+              <v:textbox>
+                <w:txbxContent>
+                  <w:p>
+                    <w:pPr>
+                      <w:jc w:val="center"/>
+                    </w:pPr>
+                    <w:r>
+                      <w:t>Barrières Laser</w:t>
+                    </w:r>
+                  </w:p>
+                  <w:p>
+                    <w:pPr>
+                      <w:jc w:val="center"/>
+                      <w:rPr>
+                        <w:sz w:val="16"/>
+                        <w:szCs w:val="16"/>
+                      </w:rPr>
+                    </w:pPr>
+                    <w:r>
+                      <w:rPr>
+                        <w:sz w:val="16"/>
+                        <w:szCs w:val="16"/>
+                      </w:rPr>
+                      <w:t>Lucas CANNIZZARO, Grégory SCHATZ, Baptiste WOZNIAK, Guillaume JEAN</w:t>
+                    </w:r>
+                  </w:p>
+                  <w:p/>
+                </w:txbxContent>
+              </v:textbox>
+              <w10:wrap anchorx="margin"/>
+            </v:shape>
+          </w:pict>
+        </mc:Fallback>
+      </mc:AlternateContent>
+    </w:r>
+    <w:r>
+      <w:rPr>
+        <w:noProof/>
+      </w:rPr>
+      <mc:AlternateContent>
+        <mc:Choice Requires="wps">
+          <w:drawing>
+            <wp:anchor distT="0" distB="0" distL="114300" distR="114300" simplePos="0" relativeHeight="251666432" behindDoc="0" locked="0" layoutInCell="1" allowOverlap="1" wp14:anchorId="27DC9730" wp14:editId="54A0D92A">
+              <wp:simplePos x="0" y="0"/>
+              <wp:positionH relativeFrom="column">
+                <wp:posOffset>-1447081</wp:posOffset>
+              </wp:positionH>
+              <wp:positionV relativeFrom="paragraph">
+                <wp:posOffset>-467611</wp:posOffset>
+              </wp:positionV>
+              <wp:extent cx="2129720" cy="808893"/>
+              <wp:effectExtent l="0" t="0" r="0" b="0"/>
+              <wp:wrapNone/>
+              <wp:docPr id="10" name="Zone de texte 10"/>
+              <wp:cNvGraphicFramePr/>
+              <a:graphic xmlns:a="http://schemas.openxmlformats.org/drawingml/2006/main">
+                <a:graphicData uri="http://schemas.microsoft.com/office/word/2010/wordprocessingShape">
+                  <wps:wsp>
+                    <wps:cNvSpPr txBox="1"/>
+                    <wps:spPr>
+                      <a:xfrm>
+                        <a:off x="0" y="0"/>
+                        <a:ext cx="2129720" cy="808893"/>
+                      </a:xfrm>
+                      <a:prstGeom prst="rect">
+                        <a:avLst/>
+                      </a:prstGeom>
+                      <a:noFill/>
+                      <a:ln w="6350">
+                        <a:noFill/>
+                      </a:ln>
+                    </wps:spPr>
+                    <wps:txbx>
+                      <w:txbxContent>
+                        <w:p>
+                          <w:r>
+                            <w:rPr>
+                              <w:noProof/>
+                              <w:sz w:val="32"/>
+                              <w:szCs w:val="32"/>
+                            </w:rPr>
+                            <w:drawing>
+                              <wp:inline distT="0" distB="0" distL="0" distR="0" wp14:anchorId="31C3C3EC" wp14:editId="3E400DF9">
+                                <wp:extent cx="1400175" cy="715998"/>
+                                <wp:effectExtent l="0" t="0" r="0" b="8255"/>
+                                <wp:docPr id="5" name="Image 5"/>
+                                <wp:cNvGraphicFramePr>
+                                  <a:graphicFrameLocks xmlns:a="http://schemas.openxmlformats.org/drawingml/2006/main" noChangeAspect="1"/>
+                                </wp:cNvGraphicFramePr>
+                                <a:graphic xmlns:a="http://schemas.openxmlformats.org/drawingml/2006/main">
+                                  <a:graphicData uri="http://schemas.openxmlformats.org/drawingml/2006/picture">
+                                    <pic:pic xmlns:pic="http://schemas.openxmlformats.org/drawingml/2006/picture">
+                                      <pic:nvPicPr>
+                                        <pic:cNvPr id="5" name="Image 5"/>
+                                        <pic:cNvPicPr/>
+                                      </pic:nvPicPr>
+                                      <pic:blipFill>
+                                        <a:blip r:embed="rId1">
+                                          <a:alphaModFix amt="85000"/>
+                                          <a:extLst>
+                                            <a:ext uri="{28A0092B-C50C-407E-A947-70E740481C1C}">
+                                              <a14:useLocalDpi xmlns:a14="http://schemas.microsoft.com/office/drawing/2010/main" val="0"/>
+                                            </a:ext>
+                                          </a:extLst>
+                                        </a:blip>
+                                        <a:stretch>
+                                          <a:fillRect/>
+                                        </a:stretch>
+                                      </pic:blipFill>
+                                      <pic:spPr>
+                                        <a:xfrm>
+                                          <a:off x="0" y="0"/>
+                                          <a:ext cx="1432127" cy="732337"/>
+                                        </a:xfrm>
+                                        <a:prstGeom prst="rect">
+                                          <a:avLst/>
+                                        </a:prstGeom>
+                                      </pic:spPr>
+                                    </pic:pic>
+                                  </a:graphicData>
+                                </a:graphic>
+                              </wp:inline>
+                            </w:drawing>
+                          </w:r>
+                        </w:p>
+                      </w:txbxContent>
+                    </wps:txbx>
+                    <wps:bodyPr rot="0" spcFirstLastPara="0" vertOverflow="overflow" horzOverflow="overflow" vert="horz" wrap="square" lIns="91440" tIns="45720" rIns="91440" bIns="45720" numCol="1" spcCol="0" rtlCol="0" fromWordArt="0" anchor="t" anchorCtr="0" forceAA="0" compatLnSpc="1">
+                      <a:prstTxWarp prst="textNoShape">
+                        <a:avLst/>
+                      </a:prstTxWarp>
+                      <a:noAutofit/>
+                    </wps:bodyPr>
+                  </wps:wsp>
+                </a:graphicData>
+              </a:graphic>
+              <wp14:sizeRelH relativeFrom="margin">
+                <wp14:pctWidth>0</wp14:pctWidth>
+              </wp14:sizeRelH>
+              <wp14:sizeRelV relativeFrom="margin">
+                <wp14:pctHeight>0</wp14:pctHeight>
+              </wp14:sizeRelV>
+            </wp:anchor>
+          </w:drawing>
+        </mc:Choice>
+        <mc:Fallback>
+          <w:pict>
+            <v:shape w14:anchorId="27DC9730" id="Zone de texte 10" o:spid="_x0000_s1047" type="#_x0000_t202" style="position:absolute;left:0;text-align:left;margin-left:-113.95pt;margin-top:-36.8pt;width:167.7pt;height:63.7pt;z-index:251666432;visibility:visible;mso-wrap-style:square;mso-width-percent:0;mso-height-percent:0;mso-wrap-distance-left:9pt;mso-wrap-distance-top:0;mso-wrap-distance-right:9pt;mso-wrap-distance-bottom:0;mso-position-horizontal:absolute;mso-position-horizontal-relative:text;mso-position-vertical:absolute;mso-position-vertical-relative:text;mso-width-percent:0;mso-height-percent:0;mso-width-relative:margin;mso-height-relative:margin;v-text-anchor:top" o:gfxdata="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" filled="f" stroked="f" strokeweight=".5pt">
+              <v:textbox>
+                <w:txbxContent>
+                  <w:p>
+                    <w:r>
+                      <w:rPr>
+                        <w:noProof/>
+                        <w:sz w:val="32"/>
+                        <w:szCs w:val="32"/>
+                      </w:rPr>
+                      <w:drawing>
+                        <wp:inline distT="0" distB="0" distL="0" distR="0" wp14:anchorId="31C3C3EC" wp14:editId="3E400DF9">
+                          <wp:extent cx="1400175" cy="715998"/>
+                          <wp:effectExtent l="0" t="0" r="0" b="8255"/>
+                          <wp:docPr id="5" name="Image 5"/>
+                          <wp:cNvGraphicFramePr>
+                            <a:graphicFrameLocks xmlns:a="http://schemas.openxmlformats.org/drawingml/2006/main" noChangeAspect="1"/>
+                          </wp:cNvGraphicFramePr>
+                          <a:graphic xmlns:a="http://schemas.openxmlformats.org/drawingml/2006/main">
+                            <a:graphicData uri="http://schemas.openxmlformats.org/drawingml/2006/picture">
+                              <pic:pic xmlns:pic="http://schemas.openxmlformats.org/drawingml/2006/picture">
+                                <pic:nvPicPr>
+                                  <pic:cNvPr id="5" name="Image 5"/>
+                                  <pic:cNvPicPr/>
+                                </pic:nvPicPr>
+                                <pic:blipFill>
+                                  <a:blip r:embed="rId1">
+                                    <a:alphaModFix amt="85000"/>
+                                    <a:extLst>
+                                      <a:ext uri="{28A0092B-C50C-407E-A947-70E740481C1C}">
+                                        <a14:useLocalDpi xmlns:a14="http://schemas.microsoft.com/office/drawing/2010/main" val="0"/>
+                                      </a:ext>
+                                    </a:extLst>
+                                  </a:blip>
+                                  <a:stretch>
+                                    <a:fillRect/>
+                                  </a:stretch>
+                                </pic:blipFill>
+                                <pic:spPr>
+                                  <a:xfrm>
+                                    <a:off x="0" y="0"/>
+                                    <a:ext cx="1432127" cy="732337"/>
+                                  </a:xfrm>
+                                  <a:prstGeom prst="rect">
+                                    <a:avLst/>
+                                  </a:prstGeom>
+                                </pic:spPr>
+                              </pic:pic>
+                            </a:graphicData>
+                          </a:graphic>
+                        </wp:inline>
+                      </w:drawing>
+                    </w:r>
+                  </w:p>
+                </w:txbxContent>
+              </v:textbox>
+            </v:shape>
+          </w:pict>
+        </mc:Fallback>
+      </mc:AlternateContent>
+    </w:r>
+    <w:r>
+      <w:rPr>
+        <w:noProof/>
+      </w:rPr>
+      <mc:AlternateContent>
+        <mc:Choice Requires="wps">
+          <w:drawing>
+            <wp:anchor distT="0" distB="0" distL="114300" distR="114300" simplePos="0" relativeHeight="251664384" behindDoc="0" locked="0" layoutInCell="1" allowOverlap="1" wp14:anchorId="39B7FA19" wp14:editId="620262C1">
+              <wp:simplePos x="0" y="0"/>
+              <wp:positionH relativeFrom="page">
+                <wp:posOffset>6134825</wp:posOffset>
+              </wp:positionH>
+              <wp:positionV relativeFrom="paragraph">
+                <wp:posOffset>-542722</wp:posOffset>
+              </wp:positionV>
+              <wp:extent cx="1662674" cy="1004836"/>
+              <wp:effectExtent l="0" t="0" r="0" b="5080"/>
+              <wp:wrapNone/>
+              <wp:docPr id="2" name="Zone de texte 2"/>
+              <wp:cNvGraphicFramePr/>
+              <a:graphic xmlns:a="http://schemas.openxmlformats.org/drawingml/2006/main">
+                <a:graphicData uri="http://schemas.microsoft.com/office/word/2010/wordprocessingShape">
+                  <wps:wsp>
+                    <wps:cNvSpPr txBox="1"/>
+                    <wps:spPr>
+                      <a:xfrm>
+                        <a:off x="0" y="0"/>
+                        <a:ext cx="1662674" cy="1004836"/>
+                      </a:xfrm>
+                      <a:prstGeom prst="rect">
+                        <a:avLst/>
+                      </a:prstGeom>
+                      <a:noFill/>
+                      <a:ln w="6350">
+                        <a:noFill/>
+                      </a:ln>
+                    </wps:spPr>
+                    <wps:txbx>
+                      <w:txbxContent>
+                        <w:p>
+                          <w:r>
+                            <w:rPr>
+                              <w:noProof/>
+                              <w:sz w:val="32"/>
+                              <w:szCs w:val="32"/>
+                            </w:rPr>
+                            <w:drawing>
+                              <wp:inline distT="0" distB="0" distL="0" distR="0" wp14:anchorId="3A64F01C" wp14:editId="4D5C362A">
+                                <wp:extent cx="856800" cy="856800"/>
+                                <wp:effectExtent l="0" t="0" r="635" b="635"/>
+                                <wp:docPr id="3" name="Image 3"/>
+                                <wp:cNvGraphicFramePr>
+                                  <a:graphicFrameLocks xmlns:a="http://schemas.openxmlformats.org/drawingml/2006/main" noChangeAspect="1"/>
+                                </wp:cNvGraphicFramePr>
+                                <a:graphic xmlns:a="http://schemas.openxmlformats.org/drawingml/2006/main">
+                                  <a:graphicData uri="http://schemas.openxmlformats.org/drawingml/2006/picture">
+                                    <pic:pic xmlns:pic="http://schemas.openxmlformats.org/drawingml/2006/picture">
+                                      <pic:nvPicPr>
+                                        <pic:cNvPr id="7" name="Image 7"/>
+                                        <pic:cNvPicPr/>
+                                      </pic:nvPicPr>
+                                      <pic:blipFill>
+                                        <a:blip r:embed="rId2">
+                                          <a:alphaModFix amt="85000"/>
+                                          <a:extLst>
+                                            <a:ext uri="{28A0092B-C50C-407E-A947-70E740481C1C}">
+                                              <a14:useLocalDpi xmlns:a14="http://schemas.microsoft.com/office/drawing/2010/main" val="0"/>
+                                            </a:ext>
+                                          </a:extLst>
+                                        </a:blip>
+                                        <a:stretch>
+                                          <a:fillRect/>
+                                        </a:stretch>
+                                      </pic:blipFill>
+                                      <pic:spPr>
+                                        <a:xfrm>
+                                          <a:off x="0" y="0"/>
+                                          <a:ext cx="856800" cy="856800"/>
+                                        </a:xfrm>
+                                        <a:prstGeom prst="rect">
+                                          <a:avLst/>
+                                        </a:prstGeom>
+                                      </pic:spPr>
+                                    </pic:pic>
+                                  </a:graphicData>
+                                </a:graphic>
+                              </wp:inline>
+                            </w:drawing>
+                          </w:r>
+                        </w:p>
+                      </w:txbxContent>
+                    </wps:txbx>
+                    <wps:bodyPr rot="0" spcFirstLastPara="0" vertOverflow="overflow" horzOverflow="overflow" vert="horz" wrap="square" lIns="91440" tIns="45720" rIns="91440" bIns="45720" numCol="1" spcCol="0" rtlCol="0" fromWordArt="0" anchor="t" anchorCtr="0" forceAA="0" compatLnSpc="1">
+                      <a:prstTxWarp prst="textNoShape">
+                        <a:avLst/>
+                      </a:prstTxWarp>
+                      <a:noAutofit/>
+                    </wps:bodyPr>
+                  </wps:wsp>
+                </a:graphicData>
+              </a:graphic>
+              <wp14:sizeRelH relativeFrom="margin">
+                <wp14:pctWidth>0</wp14:pctWidth>
+              </wp14:sizeRelH>
+              <wp14:sizeRelV relativeFrom="margin">
+                <wp14:pctHeight>0</wp14:pctHeight>
+              </wp14:sizeRelV>
+            </wp:anchor>
+          </w:drawing>
+        </mc:Choice>
+        <mc:Fallback>
+          <w:pict>
+            <v:shape w14:anchorId="39B7FA19" id="Zone de texte 2" o:spid="_x0000_s1048" type="#_x0000_t202" style="position:absolute;left:0;text-align:left;margin-left:483.05pt;margin-top:-42.75pt;width:130.9pt;height:79.1pt;z-index:251664384;visibility:visible;mso-wrap-style:square;mso-width-percent:0;mso-height-percent:0;mso-wrap-distance-left:9pt;mso-wrap-distance-top:0;mso-wrap-distance-right:9pt;mso-wrap-distance-bottom:0;mso-position-horizontal:absolute;mso-position-horizontal-relative:page;mso-position-vertical:absolute;mso-position-vertical-relative:text;mso-width-percent:0;mso-height-percent:0;mso-width-relative:margin;mso-height-relative:margin;v-text-anchor:top" o:gfxdata="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" filled="f" stroked="f" strokeweight=".5pt">
+              <v:textbox>
+                <w:txbxContent>
+                  <w:p>
+                    <w:r>
+                      <w:rPr>
+                        <w:noProof/>
+                        <w:sz w:val="32"/>
+                        <w:szCs w:val="32"/>
+                      </w:rPr>
+                      <w:drawing>
+                        <wp:inline distT="0" distB="0" distL="0" distR="0" wp14:anchorId="3A64F01C" wp14:editId="4D5C362A">
+                          <wp:extent cx="856800" cy="856800"/>
+                          <wp:effectExtent l="0" t="0" r="635" b="635"/>
+                          <wp:docPr id="3" name="Image 3"/>
+                          <wp:cNvGraphicFramePr>
+                            <a:graphicFrameLocks xmlns:a="http://schemas.openxmlformats.org/drawingml/2006/main" noChangeAspect="1"/>
+                          </wp:cNvGraphicFramePr>
+                          <a:graphic xmlns:a="http://schemas.openxmlformats.org/drawingml/2006/main">
+                            <a:graphicData uri="http://schemas.openxmlformats.org/drawingml/2006/picture">
+                              <pic:pic xmlns:pic="http://schemas.openxmlformats.org/drawingml/2006/picture">
+                                <pic:nvPicPr>
+                                  <pic:cNvPr id="7" name="Image 7"/>
+                                  <pic:cNvPicPr/>
+                                </pic:nvPicPr>
+                                <pic:blipFill>
+                                  <a:blip r:embed="rId2">
+                                    <a:alphaModFix amt="85000"/>
+                                    <a:extLst>
+                                      <a:ext uri="{28A0092B-C50C-407E-A947-70E740481C1C}">
+                                        <a14:useLocalDpi xmlns:a14="http://schemas.microsoft.com/office/drawing/2010/main" val="0"/>
+                                      </a:ext>
+                                    </a:extLst>
+                                  </a:blip>
+                                  <a:stretch>
+                                    <a:fillRect/>
+                                  </a:stretch>
+                                </pic:blipFill>
+                                <pic:spPr>
+                                  <a:xfrm>
+                                    <a:off x="0" y="0"/>
+                                    <a:ext cx="856800" cy="856800"/>
+                                  </a:xfrm>
+                                  <a:prstGeom prst="rect">
+                                    <a:avLst/>
+                                  </a:prstGeom>
+                                </pic:spPr>
+                              </pic:pic>
+                            </a:graphicData>
+                          </a:graphic>
+                        </wp:inline>
+                      </w:drawing>
+                    </w:r>
+                  </w:p>
+                </w:txbxContent>
+              </v:textbox>
+              <w10:wrap anchorx="page"/>
+            </v:shape>
+          </w:pict>
+        </mc:Fallback>
+      </mc:AlternateContent>
+    </w:r>
+    <w:r>
+      <w:rPr>
+        <w:noProof/>
+      </w:rPr>
+      <mc:AlternateContent>
+        <mc:Choice Requires="wps">
+          <w:drawing>
+            <wp:anchor distT="0" distB="0" distL="114300" distR="114300" simplePos="0" relativeHeight="251665408" behindDoc="0" locked="0" layoutInCell="1" allowOverlap="1" wp14:anchorId="10935F82" wp14:editId="00C3A618">
+              <wp:simplePos x="0" y="0"/>
+              <wp:positionH relativeFrom="column">
+                <wp:posOffset>4505639</wp:posOffset>
+              </wp:positionH>
+              <wp:positionV relativeFrom="paragraph">
+                <wp:posOffset>-563454</wp:posOffset>
+              </wp:positionV>
+              <wp:extent cx="1462035" cy="1155561"/>
+              <wp:effectExtent l="0" t="0" r="0" b="6985"/>
+              <wp:wrapNone/>
+              <wp:docPr id="9" name="Zone de texte 9"/>
+              <wp:cNvGraphicFramePr/>
+              <a:graphic xmlns:a="http://schemas.openxmlformats.org/drawingml/2006/main">
+                <a:graphicData uri="http://schemas.microsoft.com/office/word/2010/wordprocessingShape">
+                  <wps:wsp>
+                    <wps:cNvSpPr txBox="1"/>
+                    <wps:spPr>
+                      <a:xfrm>
+                        <a:off x="0" y="0"/>
+                        <a:ext cx="1462035" cy="1155561"/>
+                      </a:xfrm>
+                      <a:prstGeom prst="rect">
+                        <a:avLst/>
+                      </a:prstGeom>
+                      <a:noFill/>
+                      <a:ln w="6350">
+                        <a:noFill/>
+                      </a:ln>
+                    </wps:spPr>
+                    <wps:txbx>
+                      <w:txbxContent>
+                        <w:p>
+                          <w:r>
+                            <w:rPr>
+                              <w:noProof/>
+                              <w:sz w:val="32"/>
+                              <w:szCs w:val="32"/>
+                            </w:rPr>
+                            <w:drawing>
+                              <wp:inline distT="0" distB="0" distL="0" distR="0" wp14:anchorId="6596DAD9" wp14:editId="67569EC1">
+                                <wp:extent cx="742950" cy="864393"/>
+                                <wp:effectExtent l="0" t="0" r="0" b="0"/>
+                                <wp:docPr id="4" name="Image 4"/>
+                                <wp:cNvGraphicFramePr>
+                                  <a:graphicFrameLocks xmlns:a="http://schemas.openxmlformats.org/drawingml/2006/main" noChangeAspect="1"/>
+                                </wp:cNvGraphicFramePr>
+                                <a:graphic xmlns:a="http://schemas.openxmlformats.org/drawingml/2006/main">
+                                  <a:graphicData uri="http://schemas.openxmlformats.org/drawingml/2006/picture">
+                                    <pic:pic xmlns:pic="http://schemas.openxmlformats.org/drawingml/2006/picture">
+                                      <pic:nvPicPr>
+                                        <pic:cNvPr id="4" name="Image 4"/>
+                                        <pic:cNvPicPr/>
+                                      </pic:nvPicPr>
+                                      <pic:blipFill>
+                                        <a:blip r:embed="rId3">
+                                          <a:alphaModFix amt="70000"/>
+                                          <a:extLst>
+                                            <a:ext uri="{28A0092B-C50C-407E-A947-70E740481C1C}">
+                                              <a14:useLocalDpi xmlns:a14="http://schemas.microsoft.com/office/drawing/2010/main" val="0"/>
+                                            </a:ext>
+                                          </a:extLst>
+                                        </a:blip>
+                                        <a:stretch>
+                                          <a:fillRect/>
+                                        </a:stretch>
+                                      </pic:blipFill>
+                                      <pic:spPr>
+                                        <a:xfrm>
+                                          <a:off x="0" y="0"/>
+                                          <a:ext cx="782139" cy="909987"/>
+                                        </a:xfrm>
+                                        <a:prstGeom prst="rect">
+                                          <a:avLst/>
+                                        </a:prstGeom>
+                                      </pic:spPr>
+                                    </pic:pic>
+                                  </a:graphicData>
+                                </a:graphic>
+                              </wp:inline>
+                            </w:drawing>
+                          </w:r>
+                        </w:p>
+                      </w:txbxContent>
+                    </wps:txbx>
+                    <wps:bodyPr rot="0" spcFirstLastPara="0" vertOverflow="overflow" horzOverflow="overflow" vert="horz" wrap="square" lIns="91440" tIns="45720" rIns="91440" bIns="45720" numCol="1" spcCol="0" rtlCol="0" fromWordArt="0" anchor="t" anchorCtr="0" forceAA="0" compatLnSpc="1">
+                      <a:prstTxWarp prst="textNoShape">
+                        <a:avLst/>
+                      </a:prstTxWarp>
+                      <a:noAutofit/>
+                    </wps:bodyPr>
+                  </wps:wsp>
+                </a:graphicData>
+              </a:graphic>
+              <wp14:sizeRelH relativeFrom="margin">
+                <wp14:pctWidth>0</wp14:pctWidth>
+              </wp14:sizeRelH>
+            </wp:anchor>
+          </w:drawing>
+        </mc:Choice>
+        <mc:Fallback>
+          <w:pict>
+            <v:shape w14:anchorId="10935F82" id="Zone de texte 9" o:spid="_x0000_s1049" type="#_x0000_t202" style="position:absolute;left:0;text-align:left;margin-left:354.75pt;margin-top:-44.35pt;width:115.1pt;height:91pt;z-index:251665408;visibility:visible;mso-wrap-style:square;mso-width-percent:0;mso-wrap-distance-left:9pt;mso-wrap-distance-top:0;mso-wrap-distance-right:9pt;mso-wrap-distance-bottom:0;mso-position-horizontal:absolute;mso-position-horizontal-relative:text;mso-position-vertical:absolute;mso-position-vertical-relative:text;mso-width-percent:0;mso-width-relative:margin;v-text-anchor:top" o:gfxdata="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" filled="f" stroked="f" strokeweight=".5pt">
+              <v:textbox>
+                <w:txbxContent>
+                  <w:p>
+                    <w:r>
+                      <w:rPr>
+                        <w:noProof/>
+                        <w:sz w:val="32"/>
+                        <w:szCs w:val="32"/>
+                      </w:rPr>
+                      <w:drawing>
+                        <wp:inline distT="0" distB="0" distL="0" distR="0" wp14:anchorId="6596DAD9" wp14:editId="67569EC1">
+                          <wp:extent cx="742950" cy="864393"/>
+                          <wp:effectExtent l="0" t="0" r="0" b="0"/>
+                          <wp:docPr id="4" name="Image 4"/>
+                          <wp:cNvGraphicFramePr>
+                            <a:graphicFrameLocks xmlns:a="http://schemas.openxmlformats.org/drawingml/2006/main" noChangeAspect="1"/>
+                          </wp:cNvGraphicFramePr>
+                          <a:graphic xmlns:a="http://schemas.openxmlformats.org/drawingml/2006/main">
+                            <a:graphicData uri="http://schemas.openxmlformats.org/drawingml/2006/picture">
+                              <pic:pic xmlns:pic="http://schemas.openxmlformats.org/drawingml/2006/picture">
+                                <pic:nvPicPr>
+                                  <pic:cNvPr id="4" name="Image 4"/>
+                                  <pic:cNvPicPr/>
+                                </pic:nvPicPr>
+                                <pic:blipFill>
+                                  <a:blip r:embed="rId3">
+                                    <a:alphaModFix amt="70000"/>
+                                    <a:extLst>
+                                      <a:ext uri="{28A0092B-C50C-407E-A947-70E740481C1C}">
+                                        <a14:useLocalDpi xmlns:a14="http://schemas.microsoft.com/office/drawing/2010/main" val="0"/>
+                                      </a:ext>
+                                    </a:extLst>
+                                  </a:blip>
+                                  <a:stretch>
+                                    <a:fillRect/>
+                                  </a:stretch>
+                                </pic:blipFill>
+                                <pic:spPr>
+                                  <a:xfrm>
+                                    <a:off x="0" y="0"/>
+                                    <a:ext cx="782139" cy="909987"/>
+                                  </a:xfrm>
+                                  <a:prstGeom prst="rect">
+                                    <a:avLst/>
+                                  </a:prstGeom>
+                                </pic:spPr>
+                              </pic:pic>
+                            </a:graphicData>
+                          </a:graphic>
+                        </wp:inline>
+                      </w:drawing>
+                    </w:r>
+                  </w:p>
+                </w:txbxContent>
+              </v:textbox>
+            </v:shape>
+          </w:pict>
+        </mc:Fallback>
+      </mc:AlternateContent>
     </w:r>
   </w:p>
 </w:hdr>
@@ -2189,6 +2989,181 @@
 <file path=word/numbering.xml><?xml version="1.0" encoding="utf-8"?>
 <w:numbering xmlns:wpc="http://schemas.microsoft.com/office/word/2010/wordprocessingCanvas" xmlns:cx="http://schemas.microsoft.com/office/drawing/2014/chartex" xmlns:cx1="http://schemas.microsoft.com/office/drawing/2015/9/8/chartex" xmlns:cx2="http://schemas.microsoft.com/office/drawing/2015/10/21/chartex" xmlns:cx3="http://schemas.microsoft.com/office/drawing/2016/5/9/chartex" xmlns:cx4="http://schemas.microsoft.com/office/drawing/2016/5/10/chartex" xmlns:cx5="http://schemas.microsoft.com/office/drawing/2016/5/11/chartex" xmlns:cx6="http://schemas.microsoft.com/office/drawing/2016/5/12/chartex" xmlns:cx7="http://schemas.microsoft.com/office/drawing/2016/5/13/chartex" xmlns:cx8="http://schemas.microsoft.com/office/drawing/2016/5/14/chartex" xmlns:mc="http://schemas.openxmlformats.org/markup-compatibility/2006" xmlns:aink="http://schemas.microsoft.com/office/drawing/2016/ink" xmlns:am3d="http://schemas.microsoft.com/office/drawing/2017/model3d" xmlns:o="urn:schemas-microsoft-com:office:office" xmlns:r="http://schemas.openxmlformats.org/officeDocument/2006/relationships" xmlns:m="http://schemas.openxmlformats.org/officeDocument/2006/math" xmlns:v="urn:schemas-microsoft-com:vml" xmlns:wp14="http://schemas.microsoft.com/office/word/2010/wordprocessingDrawing" xmlns:wp="http://schemas.openxmlformats.org/drawingml/2006/wordprocessingDrawing" xmlns:w10="urn:schemas-microsoft-com:office:word" xmlns:w="http://schemas.openxmlformats.org/wordprocessingml/2006/main" xmlns:w14="http://schemas.microsoft.com/office/word/2010/wordml" xmlns:w15="http://schemas.microsoft.com/office/word/2012/wordml" xmlns:w16cex="http://schemas.microsoft.com/office/word/2018/wordml/cex" xmlns:w16cid="http://schemas.microsoft.com/office/word/2016/wordml/cid" xmlns:w16="http://schemas.microsoft.com/office/word/2018/wordml" xmlns:w16sdtdh="http://schemas.microsoft.com/office/word/2020/wordml/sdtdatahash" xmlns:w16se="http://schemas.microsoft.com/office/word/2015/wordml/symex" xmlns:wpg="http://schemas.microsoft.com/office/word/2010/wordprocessingGroup" xmlns:wpi="http://schemas.microsoft.com/office/word/2010/wordprocessingInk" xmlns:wne="http://schemas.microsoft.com/office/word/2006/wordml" xmlns:wps="http://schemas.microsoft.com/office/word/2010/wordprocessingShape" mc:Ignorable="w14 w15 w16se w16cid w16 w16cex w16sdtdh wp14">
   <w:abstractNum w:abstractNumId="0" w15:restartNumberingAfterBreak="0">
+    <w:nsid w:val="561B23F5"/>
+    <w:multiLevelType w:val="hybridMultilevel"/>
+    <w:tmpl w:val="5E94A7CE"/>
+    <w:lvl w:ilvl="0" w:tplc="6288920E">
+      <w:start w:val="1"/>
+      <w:numFmt w:val="decimal"/>
+      <w:lvlText w:val="1.%1"/>
+      <w:lvlJc w:val="left"/>
+      <w:pPr>
+        <w:ind w:left="720" w:hanging="360"/>
+      </w:pPr>
+      <w:rPr>
+        <w:rFonts w:hint="default"/>
+      </w:rPr>
+    </w:lvl>
+    <w:lvl w:ilvl="1" w:tplc="040C0019" w:tentative="1">
+      <w:start w:val="1"/>
+      <w:numFmt w:val="lowerLetter"/>
+      <w:lvlText w:val="%2."/>
+      <w:lvlJc w:val="left"/>
+      <w:pPr>
+        <w:ind w:left="1440" w:hanging="360"/>
+      </w:pPr>
+    </w:lvl>
+    <w:lvl w:ilvl="2" w:tplc="040C001B" w:tentative="1">
+      <w:start w:val="1"/>
+      <w:numFmt w:val="lowerRoman"/>
+      <w:lvlText w:val="%3."/>
+      <w:lvlJc w:val="right"/>
+      <w:pPr>
+        <w:ind w:left="2160" w:hanging="180"/>
+      </w:pPr>
+    </w:lvl>
+    <w:lvl w:ilvl="3" w:tplc="040C000F" w:tentative="1">
+      <w:start w:val="1"/>
+      <w:numFmt w:val="decimal"/>
+      <w:lvlText w:val="%4."/>
+      <w:lvlJc w:val="left"/>
+      <w:pPr>
+        <w:ind w:left="2880" w:hanging="360"/>
+      </w:pPr>
+    </w:lvl>
+    <w:lvl w:ilvl="4" w:tplc="040C0019" w:tentative="1">
+      <w:start w:val="1"/>
+      <w:numFmt w:val="lowerLetter"/>
+      <w:lvlText w:val="%5."/>
+      <w:lvlJc w:val="left"/>
+      <w:pPr>
+        <w:ind w:left="3600" w:hanging="360"/>
+      </w:pPr>
+    </w:lvl>
+    <w:lvl w:ilvl="5" w:tplc="040C001B" w:tentative="1">
+      <w:start w:val="1"/>
+      <w:numFmt w:val="lowerRoman"/>
+      <w:lvlText w:val="%6."/>
+      <w:lvlJc w:val="right"/>
+      <w:pPr>
+        <w:ind w:left="4320" w:hanging="180"/>
+      </w:pPr>
+    </w:lvl>
+    <w:lvl w:ilvl="6" w:tplc="040C000F" w:tentative="1">
+      <w:start w:val="1"/>
+      <w:numFmt w:val="decimal"/>
+      <w:lvlText w:val="%7."/>
+      <w:lvlJc w:val="left"/>
+      <w:pPr>
+        <w:ind w:left="5040" w:hanging="360"/>
+      </w:pPr>
+    </w:lvl>
+    <w:lvl w:ilvl="7" w:tplc="040C0019" w:tentative="1">
+      <w:start w:val="1"/>
+      <w:numFmt w:val="lowerLetter"/>
+      <w:lvlText w:val="%8."/>
+      <w:lvlJc w:val="left"/>
+      <w:pPr>
+        <w:ind w:left="5760" w:hanging="360"/>
+      </w:pPr>
+    </w:lvl>
+    <w:lvl w:ilvl="8" w:tplc="040C001B" w:tentative="1">
+      <w:start w:val="1"/>
+      <w:numFmt w:val="lowerRoman"/>
+      <w:lvlText w:val="%9."/>
+      <w:lvlJc w:val="right"/>
+      <w:pPr>
+        <w:ind w:left="6480" w:hanging="180"/>
+      </w:pPr>
+    </w:lvl>
+  </w:abstractNum>
+  <w:abstractNum w:abstractNumId="1" w15:restartNumberingAfterBreak="0">
+    <w:nsid w:val="59D20646"/>
+    <w:multiLevelType w:val="multilevel"/>
+    <w:tmpl w:val="040C001D"/>
+    <w:lvl w:ilvl="0">
+      <w:start w:val="1"/>
+      <w:numFmt w:val="decimal"/>
+      <w:lvlText w:val="%1)"/>
+      <w:lvlJc w:val="left"/>
+      <w:pPr>
+        <w:ind w:left="360" w:hanging="360"/>
+      </w:pPr>
+    </w:lvl>
+    <w:lvl w:ilvl="1">
+      <w:start w:val="1"/>
+      <w:numFmt w:val="lowerLetter"/>
+      <w:lvlText w:val="%2)"/>
+      <w:lvlJc w:val="left"/>
+      <w:pPr>
+        <w:ind w:left="720" w:hanging="360"/>
+      </w:pPr>
+    </w:lvl>
+    <w:lvl w:ilvl="2">
+      <w:start w:val="1"/>
+      <w:numFmt w:val="lowerRoman"/>
+      <w:lvlText w:val="%3)"/>
+      <w:lvlJc w:val="left"/>
+      <w:pPr>
+        <w:ind w:left="1080" w:hanging="360"/>
+      </w:pPr>
+    </w:lvl>
+    <w:lvl w:ilvl="3">
+      <w:start w:val="1"/>
+      <w:numFmt w:val="decimal"/>
+      <w:lvlText w:val="(%4)"/>
+      <w:lvlJc w:val="left"/>
+      <w:pPr>
+        <w:ind w:left="1440" w:hanging="360"/>
+      </w:pPr>
+    </w:lvl>
+    <w:lvl w:ilvl="4">
+      <w:start w:val="1"/>
+      <w:numFmt w:val="lowerLetter"/>
+      <w:lvlText w:val="(%5)"/>
+      <w:lvlJc w:val="left"/>
+      <w:pPr>
+        <w:ind w:left="1800" w:hanging="360"/>
+      </w:pPr>
+    </w:lvl>
+    <w:lvl w:ilvl="5">
+      <w:start w:val="1"/>
+      <w:numFmt w:val="lowerRoman"/>
+      <w:lvlText w:val="(%6)"/>
+      <w:lvlJc w:val="left"/>
+      <w:pPr>
+        <w:ind w:left="2160" w:hanging="360"/>
+      </w:pPr>
+    </w:lvl>
+    <w:lvl w:ilvl="6">
+      <w:start w:val="1"/>
+      <w:numFmt w:val="decimal"/>
+      <w:lvlText w:val="%7."/>
+      <w:lvlJc w:val="left"/>
+      <w:pPr>
+        <w:ind w:left="2520" w:hanging="360"/>
+      </w:pPr>
+    </w:lvl>
+    <w:lvl w:ilvl="7">
+      <w:start w:val="1"/>
+      <w:numFmt w:val="lowerLetter"/>
+      <w:lvlText w:val="%8."/>
+      <w:lvlJc w:val="left"/>
+      <w:pPr>
+        <w:ind w:left="2880" w:hanging="360"/>
+      </w:pPr>
+    </w:lvl>
+    <w:lvl w:ilvl="8">
+      <w:start w:val="1"/>
+      <w:numFmt w:val="lowerRoman"/>
+      <w:lvlText w:val="%9."/>
+      <w:lvlJc w:val="left"/>
+      <w:pPr>
+        <w:ind w:left="3240" w:hanging="360"/>
+      </w:pPr>
+    </w:lvl>
+  </w:abstractNum>
+  <w:abstractNum w:abstractNumId="2" w15:restartNumberingAfterBreak="0">
     <w:nsid w:val="6BE8000D"/>
     <w:multiLevelType w:val="hybridMultilevel"/>
     <w:tmpl w:val="4D18E2EC"/>
@@ -2301,18 +3276,206 @@
       </w:rPr>
     </w:lvl>
   </w:abstractNum>
+  <w:abstractNum w:abstractNumId="3" w15:restartNumberingAfterBreak="0">
+    <w:nsid w:val="77D16A55"/>
+    <w:multiLevelType w:val="multilevel"/>
+    <w:tmpl w:val="040C0025"/>
+    <w:lvl w:ilvl="0">
+      <w:start w:val="1"/>
+      <w:numFmt w:val="decimal"/>
+      <w:pStyle w:val="Titre1"/>
+      <w:lvlText w:val="%1"/>
+      <w:lvlJc w:val="left"/>
+      <w:pPr>
+        <w:ind w:left="432" w:hanging="432"/>
+      </w:pPr>
+    </w:lvl>
+    <w:lvl w:ilvl="1">
+      <w:start w:val="1"/>
+      <w:numFmt w:val="decimal"/>
+      <w:pStyle w:val="Titre2"/>
+      <w:lvlText w:val="%1.%2"/>
+      <w:lvlJc w:val="left"/>
+      <w:pPr>
+        <w:ind w:left="576" w:hanging="576"/>
+      </w:pPr>
+    </w:lvl>
+    <w:lvl w:ilvl="2">
+      <w:start w:val="1"/>
+      <w:numFmt w:val="decimal"/>
+      <w:pStyle w:val="Titre3"/>
+      <w:lvlText w:val="%1.%2.%3"/>
+      <w:lvlJc w:val="left"/>
+      <w:pPr>
+        <w:ind w:left="720" w:hanging="720"/>
+      </w:pPr>
+    </w:lvl>
+    <w:lvl w:ilvl="3">
+      <w:start w:val="1"/>
+      <w:numFmt w:val="decimal"/>
+      <w:pStyle w:val="Titre4"/>
+      <w:lvlText w:val="%1.%2.%3.%4"/>
+      <w:lvlJc w:val="left"/>
+      <w:pPr>
+        <w:ind w:left="864" w:hanging="864"/>
+      </w:pPr>
+    </w:lvl>
+    <w:lvl w:ilvl="4">
+      <w:start w:val="1"/>
+      <w:numFmt w:val="decimal"/>
+      <w:pStyle w:val="Titre5"/>
+      <w:lvlText w:val="%1.%2.%3.%4.%5"/>
+      <w:lvlJc w:val="left"/>
+      <w:pPr>
+        <w:ind w:left="1008" w:hanging="1008"/>
+      </w:pPr>
+    </w:lvl>
+    <w:lvl w:ilvl="5">
+      <w:start w:val="1"/>
+      <w:numFmt w:val="decimal"/>
+      <w:pStyle w:val="Titre6"/>
+      <w:lvlText w:val="%1.%2.%3.%4.%5.%6"/>
+      <w:lvlJc w:val="left"/>
+      <w:pPr>
+        <w:ind w:left="1152" w:hanging="1152"/>
+      </w:pPr>
+    </w:lvl>
+    <w:lvl w:ilvl="6">
+      <w:start w:val="1"/>
+      <w:numFmt w:val="decimal"/>
+      <w:pStyle w:val="Titre7"/>
+      <w:lvlText w:val="%1.%2.%3.%4.%5.%6.%7"/>
+      <w:lvlJc w:val="left"/>
+      <w:pPr>
+        <w:ind w:left="1296" w:hanging="1296"/>
+      </w:pPr>
+    </w:lvl>
+    <w:lvl w:ilvl="7">
+      <w:start w:val="1"/>
+      <w:numFmt w:val="decimal"/>
+      <w:pStyle w:val="Titre8"/>
+      <w:lvlText w:val="%1.%2.%3.%4.%5.%6.%7.%8"/>
+      <w:lvlJc w:val="left"/>
+      <w:pPr>
+        <w:ind w:left="1440" w:hanging="1440"/>
+      </w:pPr>
+    </w:lvl>
+    <w:lvl w:ilvl="8">
+      <w:start w:val="1"/>
+      <w:numFmt w:val="decimal"/>
+      <w:pStyle w:val="Titre9"/>
+      <w:lvlText w:val="%1.%2.%3.%4.%5.%6.%7.%8.%9"/>
+      <w:lvlJc w:val="left"/>
+      <w:pPr>
+        <w:ind w:left="1584" w:hanging="1584"/>
+      </w:pPr>
+    </w:lvl>
+  </w:abstractNum>
+  <w:abstractNum w:abstractNumId="4" w15:restartNumberingAfterBreak="0">
+    <w:nsid w:val="7E014832"/>
+    <w:multiLevelType w:val="hybridMultilevel"/>
+    <w:tmpl w:val="1826BE92"/>
+    <w:lvl w:ilvl="0" w:tplc="98686AF0">
+      <w:start w:val="1"/>
+      <w:numFmt w:val="decimal"/>
+      <w:lvlText w:val="1.%1"/>
+      <w:lvlJc w:val="left"/>
+      <w:pPr>
+        <w:ind w:left="720" w:hanging="360"/>
+      </w:pPr>
+      <w:rPr>
+        <w:rFonts w:hint="default"/>
+      </w:rPr>
+    </w:lvl>
+    <w:lvl w:ilvl="1" w:tplc="040C0019" w:tentative="1">
+      <w:start w:val="1"/>
+      <w:numFmt w:val="lowerLetter"/>
+      <w:lvlText w:val="%2."/>
+      <w:lvlJc w:val="left"/>
+      <w:pPr>
+        <w:ind w:left="1440" w:hanging="360"/>
+      </w:pPr>
+    </w:lvl>
+    <w:lvl w:ilvl="2" w:tplc="040C001B" w:tentative="1">
+      <w:start w:val="1"/>
+      <w:numFmt w:val="lowerRoman"/>
+      <w:lvlText w:val="%3."/>
+      <w:lvlJc w:val="right"/>
+      <w:pPr>
+        <w:ind w:left="2160" w:hanging="180"/>
+      </w:pPr>
+    </w:lvl>
+    <w:lvl w:ilvl="3" w:tplc="040C000F" w:tentative="1">
+      <w:start w:val="1"/>
+      <w:numFmt w:val="decimal"/>
+      <w:lvlText w:val="%4."/>
+      <w:lvlJc w:val="left"/>
+      <w:pPr>
+        <w:ind w:left="2880" w:hanging="360"/>
+      </w:pPr>
+    </w:lvl>
+    <w:lvl w:ilvl="4" w:tplc="040C0019" w:tentative="1">
+      <w:start w:val="1"/>
+      <w:numFmt w:val="lowerLetter"/>
+      <w:lvlText w:val="%5."/>
+      <w:lvlJc w:val="left"/>
+      <w:pPr>
+        <w:ind w:left="3600" w:hanging="360"/>
+      </w:pPr>
+    </w:lvl>
+    <w:lvl w:ilvl="5" w:tplc="040C001B" w:tentative="1">
+      <w:start w:val="1"/>
+      <w:numFmt w:val="lowerRoman"/>
+      <w:lvlText w:val="%6."/>
+      <w:lvlJc w:val="right"/>
+      <w:pPr>
+        <w:ind w:left="4320" w:hanging="180"/>
+      </w:pPr>
+    </w:lvl>
+    <w:lvl w:ilvl="6" w:tplc="040C000F" w:tentative="1">
+      <w:start w:val="1"/>
+      <w:numFmt w:val="decimal"/>
+      <w:lvlText w:val="%7."/>
+      <w:lvlJc w:val="left"/>
+      <w:pPr>
+        <w:ind w:left="5040" w:hanging="360"/>
+      </w:pPr>
+    </w:lvl>
+    <w:lvl w:ilvl="7" w:tplc="040C0019" w:tentative="1">
+      <w:start w:val="1"/>
+      <w:numFmt w:val="lowerLetter"/>
+      <w:lvlText w:val="%8."/>
+      <w:lvlJc w:val="left"/>
+      <w:pPr>
+        <w:ind w:left="5760" w:hanging="360"/>
+      </w:pPr>
+    </w:lvl>
+    <w:lvl w:ilvl="8" w:tplc="040C001B" w:tentative="1">
+      <w:start w:val="1"/>
+      <w:numFmt w:val="lowerRoman"/>
+      <w:lvlText w:val="%9."/>
+      <w:lvlJc w:val="right"/>
+      <w:pPr>
+        <w:ind w:left="6480" w:hanging="180"/>
+      </w:pPr>
+    </w:lvl>
+  </w:abstractNum>
   <w:num w:numId="1">
+    <w:abstractNumId w:val="3"/>
+  </w:num>
+  <w:num w:numId="2">
+    <w:abstractNumId w:val="4"/>
+  </w:num>
+  <w:num w:numId="3">
     <w:abstractNumId w:val="0"/>
   </w:num>
+  <w:num w:numId="4">
+    <w:abstractNumId w:val="1"/>
+  </w:num>
+  <w:num w:numId="5">
+    <w:abstractNumId w:val="2"/>
+  </w:num>
 </w:numbering>
-</file>
-
-<file path=word/people.xml><?xml version="1.0" encoding="utf-8"?>
-<w15:people xmlns:wpc="http://schemas.microsoft.com/office/word/2010/wordprocessingCanvas" xmlns:cx="http://schemas.microsoft.com/office/drawing/2014/chartex" xmlns:cx1="http://schemas.microsoft.com/office/drawing/2015/9/8/chartex" xmlns:cx2="http://schemas.microsoft.com/office/drawing/2015/10/21/chartex" xmlns:cx3="http://schemas.microsoft.com/office/drawing/2016/5/9/chartex" xmlns:cx4="http://schemas.microsoft.com/office/drawing/2016/5/10/chartex" xmlns:cx5="http://schemas.microsoft.com/office/drawing/2016/5/11/chartex" xmlns:cx6="http://schemas.microsoft.com/office/drawing/2016/5/12/chartex" xmlns:cx7="http://schemas.microsoft.com/office/drawing/2016/5/13/chartex" xmlns:cx8="http://schemas.microsoft.com/office/drawing/2016/5/14/chartex" xmlns:mc="http://schemas.openxmlformats.org/markup-compatibility/2006" xmlns:aink="http://schemas.microsoft.com/office/drawing/2016/ink" xmlns:am3d="http://schemas.microsoft.com/office/drawing/2017/model3d" xmlns:o="urn:schemas-microsoft-com:office:office" xmlns:r="http://schemas.openxmlformats.org/officeDocument/2006/relationships" xmlns:m="http://schemas.openxmlformats.org/officeDocument/2006/math" xmlns:v="urn:schemas-microsoft-com:vml" xmlns:wp14="http://schemas.microsoft.com/office/word/2010/wordprocessingDrawing" xmlns:wp="http://schemas.openxmlformats.org/drawingml/2006/wordprocessingDrawing" xmlns:w10="urn:schemas-microsoft-com:office:word" xmlns:w="http://schemas.openxmlformats.org/wordprocessingml/2006/main" xmlns:w14="http://schemas.microsoft.com/office/word/2010/wordml" xmlns:w15="http://schemas.microsoft.com/office/word/2012/wordml" xmlns:w16cex="http://schemas.microsoft.com/office/word/2018/wordml/cex" xmlns:w16cid="http://schemas.microsoft.com/office/word/2016/wordml/cid" xmlns:w16="http://schemas.microsoft.com/office/word/2018/wordml" xmlns:w16sdtdh="http://schemas.microsoft.com/office/word/2020/wordml/sdtdatahash" xmlns:w16se="http://schemas.microsoft.com/office/word/2015/wordml/symex" xmlns:wpg="http://schemas.microsoft.com/office/word/2010/wordprocessingGroup" xmlns:wpi="http://schemas.microsoft.com/office/word/2010/wordprocessingInk" xmlns:wne="http://schemas.microsoft.com/office/word/2006/wordml" xmlns:wps="http://schemas.microsoft.com/office/word/2010/wordprocessingShape" mc:Ignorable="w14 w15 w16se w16cid w16 w16cex w16sdtdh wp14">
-  <w15:person w15:author="BTS SNIR CDF NANCY">
-    <w15:presenceInfo w15:providerId="None" w15:userId="BTS SNIR CDF NANCY"/>
-  </w15:person>
-</w15:people>
 </file>
 
 <file path=word/styles.xml><?xml version="1.0" encoding="utf-8"?>
@@ -2336,8 +3499,8 @@
     <w:lsdException w:name="Normal" w:uiPriority="0" w:qFormat="1"/>
     <w:lsdException w:name="heading 1" w:uiPriority="9" w:qFormat="1"/>
     <w:lsdException w:name="heading 2" w:semiHidden="1" w:uiPriority="9" w:unhideWhenUsed="1" w:qFormat="1"/>
-    <w:lsdException w:name="heading 3" w:semiHidden="1" w:uiPriority="9" w:unhideWhenUsed="1" w:qFormat="1"/>
-    <w:lsdException w:name="heading 4" w:semiHidden="1" w:uiPriority="9" w:unhideWhenUsed="1" w:qFormat="1"/>
+    <w:lsdException w:name="heading 3" w:semiHidden="1" w:uiPriority="9" w:unhideWhenUsed="1"/>
+    <w:lsdException w:name="heading 4" w:semiHidden="1" w:uiPriority="9" w:unhideWhenUsed="1"/>
     <w:lsdException w:name="heading 5" w:semiHidden="1" w:uiPriority="9" w:unhideWhenUsed="1" w:qFormat="1"/>
     <w:lsdException w:name="heading 6" w:semiHidden="1" w:uiPriority="9" w:unhideWhenUsed="1" w:qFormat="1"/>
     <w:lsdException w:name="heading 7" w:semiHidden="1" w:uiPriority="9" w:unhideWhenUsed="1" w:qFormat="1"/>
@@ -2407,7 +3570,7 @@
     <w:lsdException w:name="List Continue 4" w:semiHidden="1" w:unhideWhenUsed="1"/>
     <w:lsdException w:name="List Continue 5" w:semiHidden="1" w:unhideWhenUsed="1"/>
     <w:lsdException w:name="Message Header" w:semiHidden="1" w:unhideWhenUsed="1"/>
-    <w:lsdException w:name="Subtitle" w:uiPriority="11" w:qFormat="1"/>
+    <w:lsdException w:name="Subtitle" w:uiPriority="11"/>
     <w:lsdException w:name="Salutation" w:semiHidden="1" w:unhideWhenUsed="1"/>
     <w:lsdException w:name="Date" w:semiHidden="1" w:unhideWhenUsed="1"/>
     <w:lsdException w:name="Body Text First Indent" w:semiHidden="1" w:unhideWhenUsed="1"/>
@@ -2420,8 +3583,8 @@
     <w:lsdException w:name="Block Text" w:semiHidden="1" w:unhideWhenUsed="1"/>
     <w:lsdException w:name="Hyperlink" w:semiHidden="1" w:unhideWhenUsed="1"/>
     <w:lsdException w:name="FollowedHyperlink" w:semiHidden="1" w:unhideWhenUsed="1"/>
-    <w:lsdException w:name="Strong" w:uiPriority="22" w:qFormat="1"/>
-    <w:lsdException w:name="Emphasis" w:uiPriority="20" w:qFormat="1"/>
+    <w:lsdException w:name="Strong" w:uiPriority="22"/>
+    <w:lsdException w:name="Emphasis" w:uiPriority="20"/>
     <w:lsdException w:name="Document Map" w:semiHidden="1" w:unhideWhenUsed="1"/>
     <w:lsdException w:name="Plain Text" w:semiHidden="1" w:unhideWhenUsed="1"/>
     <w:lsdException w:name="E-mail Signature" w:semiHidden="1" w:unhideWhenUsed="1"/>
@@ -2490,7 +3653,7 @@
     <w:lsdException w:name="Table Grid" w:uiPriority="39"/>
     <w:lsdException w:name="Table Theme" w:semiHidden="1" w:unhideWhenUsed="1"/>
     <w:lsdException w:name="Placeholder Text" w:semiHidden="1"/>
-    <w:lsdException w:name="No Spacing" w:uiPriority="1" w:qFormat="1"/>
+    <w:lsdException w:name="No Spacing" w:uiPriority="1"/>
     <w:lsdException w:name="Light Shading" w:uiPriority="60"/>
     <w:lsdException w:name="Light List" w:uiPriority="61"/>
     <w:lsdException w:name="Light Grid" w:uiPriority="62"/>
@@ -2513,8 +3676,8 @@
     <w:lsdException w:name="Medium List 1 Accent 1" w:uiPriority="65"/>
     <w:lsdException w:name="Revision" w:semiHidden="1"/>
     <w:lsdException w:name="List Paragraph" w:uiPriority="34" w:qFormat="1"/>
-    <w:lsdException w:name="Quote" w:uiPriority="29" w:qFormat="1"/>
-    <w:lsdException w:name="Intense Quote" w:uiPriority="30" w:qFormat="1"/>
+    <w:lsdException w:name="Quote" w:uiPriority="29"/>
+    <w:lsdException w:name="Intense Quote" w:uiPriority="30"/>
     <w:lsdException w:name="Medium List 2 Accent 1" w:uiPriority="66"/>
     <w:lsdException w:name="Medium Grid 1 Accent 1" w:uiPriority="67"/>
     <w:lsdException w:name="Medium Grid 2 Accent 1" w:uiPriority="68"/>
@@ -2593,11 +3756,11 @@
     <w:lsdException w:name="Colorful Shading Accent 6" w:uiPriority="71"/>
     <w:lsdException w:name="Colorful List Accent 6" w:uiPriority="72"/>
     <w:lsdException w:name="Colorful Grid Accent 6" w:uiPriority="73"/>
-    <w:lsdException w:name="Subtle Emphasis" w:uiPriority="19" w:qFormat="1"/>
-    <w:lsdException w:name="Intense Emphasis" w:uiPriority="21" w:qFormat="1"/>
-    <w:lsdException w:name="Subtle Reference" w:uiPriority="31" w:qFormat="1"/>
-    <w:lsdException w:name="Intense Reference" w:uiPriority="32" w:qFormat="1"/>
-    <w:lsdException w:name="Book Title" w:uiPriority="33" w:qFormat="1"/>
+    <w:lsdException w:name="Subtle Emphasis" w:uiPriority="19"/>
+    <w:lsdException w:name="Intense Emphasis" w:uiPriority="21"/>
+    <w:lsdException w:name="Subtle Reference" w:uiPriority="31"/>
+    <w:lsdException w:name="Intense Reference" w:uiPriority="32"/>
+    <w:lsdException w:name="Book Title" w:uiPriority="33"/>
     <w:lsdException w:name="Bibliography" w:semiHidden="1" w:uiPriority="37" w:unhideWhenUsed="1"/>
     <w:lsdException w:name="TOC Heading" w:semiHidden="1" w:uiPriority="39" w:unhideWhenUsed="1" w:qFormat="1"/>
     <w:lsdException w:name="Plain Table 1" w:uiPriority="41"/>
@@ -2712,7 +3875,249 @@
   </w:latentStyles>
   <w:style w:type="paragraph" w:default="1" w:styleId="Normal">
     <w:name w:val="Normal"/>
+    <w:aliases w:val="paragraphe"/>
     <w:qFormat/>
+    <w:rsid w:val="009E67FC"/>
+    <w:pPr>
+      <w:ind w:firstLine="709"/>
+    </w:pPr>
+    <w:rPr>
+      <w:rFonts w:ascii="Times New Roman" w:hAnsi="Times New Roman"/>
+    </w:rPr>
+  </w:style>
+  <w:style w:type="paragraph" w:styleId="Titre1">
+    <w:name w:val="heading 1"/>
+    <w:basedOn w:val="Normal"/>
+    <w:next w:val="Normal"/>
+    <w:link w:val="Titre1Car"/>
+    <w:uiPriority w:val="9"/>
+    <w:qFormat/>
+    <w:rsid w:val="00173A6E"/>
+    <w:pPr>
+      <w:keepNext/>
+      <w:keepLines/>
+      <w:numPr>
+        <w:numId w:val="1"/>
+      </w:numPr>
+      <w:spacing w:before="240" w:after="0"/>
+      <w:outlineLvl w:val="0"/>
+    </w:pPr>
+    <w:rPr>
+      <w:rFonts w:eastAsiaTheme="majorEastAsia" w:cstheme="majorBidi"/>
+      <w:color w:val="2F5496" w:themeColor="accent1" w:themeShade="BF"/>
+      <w:sz w:val="28"/>
+      <w:szCs w:val="32"/>
+    </w:rPr>
+  </w:style>
+  <w:style w:type="paragraph" w:styleId="Titre2">
+    <w:name w:val="heading 2"/>
+    <w:basedOn w:val="Normal"/>
+    <w:next w:val="Normal"/>
+    <w:link w:val="Titre2Car"/>
+    <w:uiPriority w:val="9"/>
+    <w:unhideWhenUsed/>
+    <w:qFormat/>
+    <w:rsid w:val="00173A6E"/>
+    <w:pPr>
+      <w:keepNext/>
+      <w:keepLines/>
+      <w:numPr>
+        <w:ilvl w:val="1"/>
+        <w:numId w:val="1"/>
+      </w:numPr>
+      <w:spacing w:before="40" w:after="0"/>
+      <w:outlineLvl w:val="1"/>
+    </w:pPr>
+    <w:rPr>
+      <w:rFonts w:eastAsiaTheme="majorEastAsia" w:cstheme="majorBidi"/>
+      <w:color w:val="2F8D97"/>
+      <w:sz w:val="24"/>
+      <w:szCs w:val="26"/>
+    </w:rPr>
+  </w:style>
+  <w:style w:type="paragraph" w:styleId="Titre3">
+    <w:name w:val="heading 3"/>
+    <w:basedOn w:val="Normal"/>
+    <w:next w:val="Normal"/>
+    <w:link w:val="Titre3Car"/>
+    <w:uiPriority w:val="9"/>
+    <w:unhideWhenUsed/>
+    <w:rsid w:val="009E67FC"/>
+    <w:pPr>
+      <w:keepNext/>
+      <w:keepLines/>
+      <w:numPr>
+        <w:ilvl w:val="2"/>
+        <w:numId w:val="1"/>
+      </w:numPr>
+      <w:spacing w:before="40" w:after="0"/>
+      <w:outlineLvl w:val="2"/>
+    </w:pPr>
+    <w:rPr>
+      <w:rFonts w:asciiTheme="majorHAnsi" w:eastAsiaTheme="majorEastAsia" w:hAnsiTheme="majorHAnsi" w:cstheme="majorBidi"/>
+      <w:color w:val="1F3763" w:themeColor="accent1" w:themeShade="7F"/>
+      <w:sz w:val="24"/>
+      <w:szCs w:val="24"/>
+    </w:rPr>
+  </w:style>
+  <w:style w:type="paragraph" w:styleId="Titre4">
+    <w:name w:val="heading 4"/>
+    <w:basedOn w:val="Normal"/>
+    <w:next w:val="Normal"/>
+    <w:link w:val="Titre4Car"/>
+    <w:uiPriority w:val="9"/>
+    <w:semiHidden/>
+    <w:unhideWhenUsed/>
+    <w:rsid w:val="007E57CB"/>
+    <w:pPr>
+      <w:keepNext/>
+      <w:keepLines/>
+      <w:numPr>
+        <w:ilvl w:val="3"/>
+        <w:numId w:val="1"/>
+      </w:numPr>
+      <w:spacing w:before="40" w:after="0"/>
+      <w:outlineLvl w:val="3"/>
+    </w:pPr>
+    <w:rPr>
+      <w:rFonts w:asciiTheme="majorHAnsi" w:eastAsiaTheme="majorEastAsia" w:hAnsiTheme="majorHAnsi" w:cstheme="majorBidi"/>
+      <w:i/>
+      <w:iCs/>
+      <w:color w:val="2F5496" w:themeColor="accent1" w:themeShade="BF"/>
+    </w:rPr>
+  </w:style>
+  <w:style w:type="paragraph" w:styleId="Titre5">
+    <w:name w:val="heading 5"/>
+    <w:basedOn w:val="Normal"/>
+    <w:next w:val="Normal"/>
+    <w:link w:val="Titre5Car"/>
+    <w:uiPriority w:val="9"/>
+    <w:semiHidden/>
+    <w:unhideWhenUsed/>
+    <w:qFormat/>
+    <w:rsid w:val="007E57CB"/>
+    <w:pPr>
+      <w:keepNext/>
+      <w:keepLines/>
+      <w:numPr>
+        <w:ilvl w:val="4"/>
+        <w:numId w:val="1"/>
+      </w:numPr>
+      <w:spacing w:before="40" w:after="0"/>
+      <w:outlineLvl w:val="4"/>
+    </w:pPr>
+    <w:rPr>
+      <w:rFonts w:asciiTheme="majorHAnsi" w:eastAsiaTheme="majorEastAsia" w:hAnsiTheme="majorHAnsi" w:cstheme="majorBidi"/>
+      <w:color w:val="2F5496" w:themeColor="accent1" w:themeShade="BF"/>
+    </w:rPr>
+  </w:style>
+  <w:style w:type="paragraph" w:styleId="Titre6">
+    <w:name w:val="heading 6"/>
+    <w:basedOn w:val="Normal"/>
+    <w:next w:val="Normal"/>
+    <w:link w:val="Titre6Car"/>
+    <w:uiPriority w:val="9"/>
+    <w:semiHidden/>
+    <w:unhideWhenUsed/>
+    <w:qFormat/>
+    <w:rsid w:val="007E57CB"/>
+    <w:pPr>
+      <w:keepNext/>
+      <w:keepLines/>
+      <w:numPr>
+        <w:ilvl w:val="5"/>
+        <w:numId w:val="1"/>
+      </w:numPr>
+      <w:spacing w:before="40" w:after="0"/>
+      <w:outlineLvl w:val="5"/>
+    </w:pPr>
+    <w:rPr>
+      <w:rFonts w:asciiTheme="majorHAnsi" w:eastAsiaTheme="majorEastAsia" w:hAnsiTheme="majorHAnsi" w:cstheme="majorBidi"/>
+      <w:color w:val="1F3763" w:themeColor="accent1" w:themeShade="7F"/>
+    </w:rPr>
+  </w:style>
+  <w:style w:type="paragraph" w:styleId="Titre7">
+    <w:name w:val="heading 7"/>
+    <w:basedOn w:val="Normal"/>
+    <w:next w:val="Normal"/>
+    <w:link w:val="Titre7Car"/>
+    <w:uiPriority w:val="9"/>
+    <w:semiHidden/>
+    <w:unhideWhenUsed/>
+    <w:qFormat/>
+    <w:rsid w:val="007E57CB"/>
+    <w:pPr>
+      <w:keepNext/>
+      <w:keepLines/>
+      <w:numPr>
+        <w:ilvl w:val="6"/>
+        <w:numId w:val="1"/>
+      </w:numPr>
+      <w:spacing w:before="40" w:after="0"/>
+      <w:outlineLvl w:val="6"/>
+    </w:pPr>
+    <w:rPr>
+      <w:rFonts w:asciiTheme="majorHAnsi" w:eastAsiaTheme="majorEastAsia" w:hAnsiTheme="majorHAnsi" w:cstheme="majorBidi"/>
+      <w:i/>
+      <w:iCs/>
+      <w:color w:val="1F3763" w:themeColor="accent1" w:themeShade="7F"/>
+    </w:rPr>
+  </w:style>
+  <w:style w:type="paragraph" w:styleId="Titre8">
+    <w:name w:val="heading 8"/>
+    <w:basedOn w:val="Normal"/>
+    <w:next w:val="Normal"/>
+    <w:link w:val="Titre8Car"/>
+    <w:uiPriority w:val="9"/>
+    <w:semiHidden/>
+    <w:unhideWhenUsed/>
+    <w:qFormat/>
+    <w:rsid w:val="007E57CB"/>
+    <w:pPr>
+      <w:keepNext/>
+      <w:keepLines/>
+      <w:numPr>
+        <w:ilvl w:val="7"/>
+        <w:numId w:val="1"/>
+      </w:numPr>
+      <w:spacing w:before="40" w:after="0"/>
+      <w:outlineLvl w:val="7"/>
+    </w:pPr>
+    <w:rPr>
+      <w:rFonts w:asciiTheme="majorHAnsi" w:eastAsiaTheme="majorEastAsia" w:hAnsiTheme="majorHAnsi" w:cstheme="majorBidi"/>
+      <w:color w:val="272727" w:themeColor="text1" w:themeTint="D8"/>
+      <w:sz w:val="21"/>
+      <w:szCs w:val="21"/>
+    </w:rPr>
+  </w:style>
+  <w:style w:type="paragraph" w:styleId="Titre9">
+    <w:name w:val="heading 9"/>
+    <w:basedOn w:val="Normal"/>
+    <w:next w:val="Normal"/>
+    <w:link w:val="Titre9Car"/>
+    <w:uiPriority w:val="9"/>
+    <w:semiHidden/>
+    <w:unhideWhenUsed/>
+    <w:qFormat/>
+    <w:rsid w:val="007E57CB"/>
+    <w:pPr>
+      <w:keepNext/>
+      <w:keepLines/>
+      <w:numPr>
+        <w:ilvl w:val="8"/>
+        <w:numId w:val="1"/>
+      </w:numPr>
+      <w:spacing w:before="40" w:after="0"/>
+      <w:outlineLvl w:val="8"/>
+    </w:pPr>
+    <w:rPr>
+      <w:rFonts w:asciiTheme="majorHAnsi" w:eastAsiaTheme="majorEastAsia" w:hAnsiTheme="majorHAnsi" w:cstheme="majorBidi"/>
+      <w:i/>
+      <w:iCs/>
+      <w:color w:val="272727" w:themeColor="text1" w:themeTint="D8"/>
+      <w:sz w:val="21"/>
+      <w:szCs w:val="21"/>
+    </w:rPr>
   </w:style>
   <w:style w:type="character" w:default="1" w:styleId="Policepardfaut">
     <w:name w:val="Default Paragraph Font"/>
@@ -2741,13 +4146,76 @@
     <w:semiHidden/>
     <w:unhideWhenUsed/>
   </w:style>
+  <w:style w:type="paragraph" w:styleId="Titre">
+    <w:name w:val="Title"/>
+    <w:basedOn w:val="Normal"/>
+    <w:next w:val="Normal"/>
+    <w:link w:val="TitreCar"/>
+    <w:uiPriority w:val="10"/>
+    <w:qFormat/>
+    <w:rsid w:val="0056560E"/>
+    <w:pPr>
+      <w:spacing w:after="0" w:line="240" w:lineRule="auto"/>
+      <w:contextualSpacing/>
+      <w:jc w:val="center"/>
+    </w:pPr>
+    <w:rPr>
+      <w:rFonts w:eastAsiaTheme="majorEastAsia" w:cstheme="majorBidi"/>
+      <w:b/>
+      <w:spacing w:val="-10"/>
+      <w:kern w:val="28"/>
+      <w:sz w:val="144"/>
+      <w:szCs w:val="56"/>
+    </w:rPr>
+  </w:style>
+  <w:style w:type="character" w:customStyle="1" w:styleId="TitreCar">
+    <w:name w:val="Titre Car"/>
+    <w:basedOn w:val="Policepardfaut"/>
+    <w:link w:val="Titre"/>
+    <w:uiPriority w:val="10"/>
+    <w:rsid w:val="0056560E"/>
+    <w:rPr>
+      <w:rFonts w:ascii="Times New Roman" w:eastAsiaTheme="majorEastAsia" w:hAnsi="Times New Roman" w:cstheme="majorBidi"/>
+      <w:b/>
+      <w:spacing w:val="-10"/>
+      <w:kern w:val="28"/>
+      <w:sz w:val="144"/>
+      <w:szCs w:val="56"/>
+    </w:rPr>
+  </w:style>
+  <w:style w:type="character" w:customStyle="1" w:styleId="Titre1Car">
+    <w:name w:val="Titre 1 Car"/>
+    <w:basedOn w:val="Policepardfaut"/>
+    <w:link w:val="Titre1"/>
+    <w:uiPriority w:val="9"/>
+    <w:rsid w:val="00173A6E"/>
+    <w:rPr>
+      <w:rFonts w:ascii="Times New Roman" w:eastAsiaTheme="majorEastAsia" w:hAnsi="Times New Roman" w:cstheme="majorBidi"/>
+      <w:color w:val="2F5496" w:themeColor="accent1" w:themeShade="BF"/>
+      <w:sz w:val="28"/>
+      <w:szCs w:val="32"/>
+    </w:rPr>
+  </w:style>
+  <w:style w:type="character" w:customStyle="1" w:styleId="Titre2Car">
+    <w:name w:val="Titre 2 Car"/>
+    <w:basedOn w:val="Policepardfaut"/>
+    <w:link w:val="Titre2"/>
+    <w:uiPriority w:val="9"/>
+    <w:rsid w:val="00173A6E"/>
+    <w:rPr>
+      <w:rFonts w:ascii="Times New Roman" w:eastAsiaTheme="majorEastAsia" w:hAnsi="Times New Roman" w:cstheme="majorBidi"/>
+      <w:color w:val="2F8D97"/>
+      <w:sz w:val="24"/>
+      <w:szCs w:val="26"/>
+    </w:rPr>
+  </w:style>
   <w:style w:type="paragraph" w:styleId="En-tte">
     <w:name w:val="header"/>
     <w:basedOn w:val="Normal"/>
     <w:link w:val="En-tteCar"/>
     <w:uiPriority w:val="99"/>
     <w:unhideWhenUsed/>
-    <w:rsid w:val="00DA59AC"/>
+    <w:rsid w:val="005E028C"/>
     <w:pPr>
       <w:tabs>
         <w:tab w:val="center" w:pos="4536"/>
@@ -2761,7 +4229,10 @@
     <w:basedOn w:val="Policepardfaut"/>
     <w:link w:val="En-tte"/>
     <w:uiPriority w:val="99"/>
-    <w:rsid w:val="00DA59AC"/>
+    <w:rsid w:val="005E028C"/>
+    <w:rPr>
+      <w:rFonts w:ascii="Times New Roman" w:hAnsi="Times New Roman"/>
+    </w:rPr>
   </w:style>
   <w:style w:type="paragraph" w:styleId="Pieddepage">
     <w:name w:val="footer"/>
@@ -2769,7 +4240,7 @@
     <w:link w:val="PieddepageCar"/>
     <w:uiPriority w:val="99"/>
     <w:unhideWhenUsed/>
-    <w:rsid w:val="00DA59AC"/>
+    <w:rsid w:val="005E028C"/>
     <w:pPr>
       <w:tabs>
         <w:tab w:val="center" w:pos="4536"/>
@@ -2783,24 +4254,182 @@
     <w:basedOn w:val="Policepardfaut"/>
     <w:link w:val="Pieddepage"/>
     <w:uiPriority w:val="99"/>
-    <w:rsid w:val="00DA59AC"/>
+    <w:rsid w:val="005E028C"/>
+    <w:rPr>
+      <w:rFonts w:ascii="Times New Roman" w:hAnsi="Times New Roman"/>
+    </w:rPr>
+  </w:style>
+  <w:style w:type="character" w:customStyle="1" w:styleId="Titre3Car">
+    <w:name w:val="Titre 3 Car"/>
+    <w:basedOn w:val="Policepardfaut"/>
+    <w:link w:val="Titre3"/>
+    <w:uiPriority w:val="9"/>
+    <w:rsid w:val="007E57CB"/>
+    <w:rPr>
+      <w:rFonts w:asciiTheme="majorHAnsi" w:eastAsiaTheme="majorEastAsia" w:hAnsiTheme="majorHAnsi" w:cstheme="majorBidi"/>
+      <w:color w:val="1F3763" w:themeColor="accent1" w:themeShade="7F"/>
+      <w:sz w:val="24"/>
+      <w:szCs w:val="24"/>
+    </w:rPr>
+  </w:style>
+  <w:style w:type="character" w:customStyle="1" w:styleId="Titre4Car">
+    <w:name w:val="Titre 4 Car"/>
+    <w:basedOn w:val="Policepardfaut"/>
+    <w:link w:val="Titre4"/>
+    <w:uiPriority w:val="9"/>
+    <w:semiHidden/>
+    <w:rsid w:val="007E57CB"/>
+    <w:rPr>
+      <w:rFonts w:asciiTheme="majorHAnsi" w:eastAsiaTheme="majorEastAsia" w:hAnsiTheme="majorHAnsi" w:cstheme="majorBidi"/>
+      <w:i/>
+      <w:iCs/>
+      <w:color w:val="2F5496" w:themeColor="accent1" w:themeShade="BF"/>
+    </w:rPr>
+  </w:style>
+  <w:style w:type="character" w:customStyle="1" w:styleId="Titre5Car">
+    <w:name w:val="Titre 5 Car"/>
+    <w:basedOn w:val="Policepardfaut"/>
+    <w:link w:val="Titre5"/>
+    <w:uiPriority w:val="9"/>
+    <w:semiHidden/>
+    <w:rsid w:val="007E57CB"/>
+    <w:rPr>
+      <w:rFonts w:asciiTheme="majorHAnsi" w:eastAsiaTheme="majorEastAsia" w:hAnsiTheme="majorHAnsi" w:cstheme="majorBidi"/>
+      <w:color w:val="2F5496" w:themeColor="accent1" w:themeShade="BF"/>
+    </w:rPr>
+  </w:style>
+  <w:style w:type="character" w:customStyle="1" w:styleId="Titre6Car">
+    <w:name w:val="Titre 6 Car"/>
+    <w:basedOn w:val="Policepardfaut"/>
+    <w:link w:val="Titre6"/>
+    <w:uiPriority w:val="9"/>
+    <w:semiHidden/>
+    <w:rsid w:val="007E57CB"/>
+    <w:rPr>
+      <w:rFonts w:asciiTheme="majorHAnsi" w:eastAsiaTheme="majorEastAsia" w:hAnsiTheme="majorHAnsi" w:cstheme="majorBidi"/>
+      <w:color w:val="1F3763" w:themeColor="accent1" w:themeShade="7F"/>
+    </w:rPr>
+  </w:style>
+  <w:style w:type="character" w:customStyle="1" w:styleId="Titre7Car">
+    <w:name w:val="Titre 7 Car"/>
+    <w:basedOn w:val="Policepardfaut"/>
+    <w:link w:val="Titre7"/>
+    <w:uiPriority w:val="9"/>
+    <w:semiHidden/>
+    <w:rsid w:val="007E57CB"/>
+    <w:rPr>
+      <w:rFonts w:asciiTheme="majorHAnsi" w:eastAsiaTheme="majorEastAsia" w:hAnsiTheme="majorHAnsi" w:cstheme="majorBidi"/>
+      <w:i/>
+      <w:iCs/>
+      <w:color w:val="1F3763" w:themeColor="accent1" w:themeShade="7F"/>
+    </w:rPr>
+  </w:style>
+  <w:style w:type="character" w:customStyle="1" w:styleId="Titre8Car">
+    <w:name w:val="Titre 8 Car"/>
+    <w:basedOn w:val="Policepardfaut"/>
+    <w:link w:val="Titre8"/>
+    <w:uiPriority w:val="9"/>
+    <w:semiHidden/>
+    <w:rsid w:val="007E57CB"/>
+    <w:rPr>
+      <w:rFonts w:asciiTheme="majorHAnsi" w:eastAsiaTheme="majorEastAsia" w:hAnsiTheme="majorHAnsi" w:cstheme="majorBidi"/>
+      <w:color w:val="272727" w:themeColor="text1" w:themeTint="D8"/>
+      <w:sz w:val="21"/>
+      <w:szCs w:val="21"/>
+    </w:rPr>
+  </w:style>
+  <w:style w:type="character" w:customStyle="1" w:styleId="Titre9Car">
+    <w:name w:val="Titre 9 Car"/>
+    <w:basedOn w:val="Policepardfaut"/>
+    <w:link w:val="Titre9"/>
+    <w:uiPriority w:val="9"/>
+    <w:semiHidden/>
+    <w:rsid w:val="007E57CB"/>
+    <w:rPr>
+      <w:rFonts w:asciiTheme="majorHAnsi" w:eastAsiaTheme="majorEastAsia" w:hAnsiTheme="majorHAnsi" w:cstheme="majorBidi"/>
+      <w:i/>
+      <w:iCs/>
+      <w:color w:val="272727" w:themeColor="text1" w:themeTint="D8"/>
+      <w:sz w:val="21"/>
+      <w:szCs w:val="21"/>
+    </w:rPr>
+  </w:style>
+  <w:style w:type="paragraph" w:customStyle="1" w:styleId="titre05">
+    <w:name w:val="titre0.5"/>
+    <w:basedOn w:val="Normal"/>
+    <w:link w:val="titre05Car"/>
+    <w:qFormat/>
+    <w:rsid w:val="00173A6E"/>
+    <w:rPr>
+      <w:sz w:val="36"/>
+    </w:rPr>
+  </w:style>
+  <w:style w:type="character" w:customStyle="1" w:styleId="titre05Car">
+    <w:name w:val="titre0.5 Car"/>
+    <w:basedOn w:val="Policepardfaut"/>
+    <w:link w:val="titre05"/>
+    <w:rsid w:val="00173A6E"/>
+    <w:rPr>
+      <w:rFonts w:ascii="Times New Roman" w:hAnsi="Times New Roman"/>
+      <w:sz w:val="36"/>
+    </w:rPr>
+  </w:style>
+  <w:style w:type="character" w:styleId="Textedelespacerserv">
+    <w:name w:val="Placeholder Text"/>
+    <w:basedOn w:val="Policepardfaut"/>
+    <w:uiPriority w:val="99"/>
+    <w:semiHidden/>
+    <w:rsid w:val="000157E4"/>
+    <w:rPr>
+      <w:color w:val="808080"/>
+    </w:rPr>
+  </w:style>
+  <w:style w:type="paragraph" w:customStyle="1" w:styleId="Titredocument">
+    <w:name w:val="Titre document"/>
+    <w:basedOn w:val="Normal"/>
+    <w:next w:val="titre05"/>
+    <w:link w:val="TitredocumentCar"/>
+    <w:autoRedefine/>
+    <w:qFormat/>
+    <w:rsid w:val="00AB580E"/>
+    <w:pPr>
+      <w:jc w:val="center"/>
+    </w:pPr>
+    <w:rPr>
+      <w:b/>
+      <w:sz w:val="48"/>
+    </w:rPr>
+  </w:style>
+  <w:style w:type="character" w:customStyle="1" w:styleId="TitredocumentCar">
+    <w:name w:val="Titre document Car"/>
+    <w:basedOn w:val="Policepardfaut"/>
+    <w:link w:val="Titredocument"/>
+    <w:rsid w:val="00AB580E"/>
+    <w:rPr>
+      <w:rFonts w:ascii="Times New Roman" w:hAnsi="Times New Roman"/>
+      <w:b/>
+      <w:sz w:val="48"/>
+    </w:rPr>
   </w:style>
   <w:style w:type="paragraph" w:styleId="Paragraphedeliste">
     <w:name w:val="List Paragraph"/>
     <w:basedOn w:val="Normal"/>
     <w:uiPriority w:val="34"/>
     <w:qFormat/>
-    <w:rsid w:val="005A7227"/>
+    <w:rsid w:val="000E2E76"/>
     <w:pPr>
-      <w:ind w:left="720"/>
+      <w:ind w:left="720" w:firstLine="0"/>
       <w:contextualSpacing/>
     </w:pPr>
+    <w:rPr>
+      <w:rFonts w:asciiTheme="minorHAnsi" w:hAnsiTheme="minorHAnsi"/>
+    </w:rPr>
   </w:style>
   <w:style w:type="table" w:styleId="Grilledutableau">
     <w:name w:val="Table Grid"/>
     <w:basedOn w:val="TableauNormal"/>
     <w:uiPriority w:val="39"/>
-    <w:rsid w:val="00610865"/>
+    <w:rsid w:val="000E2E76"/>
     <w:pPr>
       <w:spacing w:after="0" w:line="240" w:lineRule="auto"/>
     </w:pPr>
@@ -2835,7 +4464,7 @@
         <a:srgbClr val="E7E6E6"/>
       </a:lt2>
       <a:accent1>
-        <a:srgbClr val="5B9BD5"/>
+        <a:srgbClr val="4472C4"/>
       </a:accent1>
       <a:accent2>
         <a:srgbClr val="ED7D31"/>
@@ -2847,7 +4476,7 @@
         <a:srgbClr val="FFC000"/>
       </a:accent4>
       <a:accent5>
-        <a:srgbClr val="4472C4"/>
+        <a:srgbClr val="5B9BD5"/>
       </a:accent5>
       <a:accent6>
         <a:srgbClr val="70AD47"/>
@@ -2864,9 +4493,9 @@
         <a:latin typeface="Calibri Light" panose="020F0302020204030204"/>
         <a:ea typeface=""/>
         <a:cs typeface=""/>
-        <a:font script="Jpan" typeface="ＭＳ ゴシック"/>
+        <a:font script="Jpan" typeface="游ゴシック Light"/>
         <a:font script="Hang" typeface="맑은 고딕"/>
-        <a:font script="Hans" typeface="宋体"/>
+        <a:font script="Hans" typeface="等线 Light"/>
         <a:font script="Hant" typeface="新細明體"/>
         <a:font script="Arab" typeface="Times New Roman"/>
         <a:font script="Hebr" typeface="Times New Roman"/>
@@ -2894,14 +4523,31 @@
         <a:font script="Viet" typeface="Times New Roman"/>
         <a:font script="Uigh" typeface="Microsoft Uighur"/>
         <a:font script="Geor" typeface="Sylfaen"/>
+        <a:font script="Armn" typeface="Arial"/>
+        <a:font script="Bugi" typeface="Leelawadee UI"/>
+        <a:font script="Bopo" typeface="Microsoft JhengHei"/>
+        <a:font script="Java" typeface="Javanese Text"/>
+        <a:font script="Lisu" typeface="Segoe UI"/>
+        <a:font script="Mymr" typeface="Myanmar Text"/>
+        <a:font script="Nkoo" typeface="Ebrima"/>
+        <a:font script="Olck" typeface="Nirmala UI"/>
+        <a:font script="Osma" typeface="Ebrima"/>
+        <a:font script="Phag" typeface="Phagspa"/>
+        <a:font script="Syrn" typeface="Estrangelo Edessa"/>
+        <a:font script="Syrj" typeface="Estrangelo Edessa"/>
+        <a:font script="Syre" typeface="Estrangelo Edessa"/>
+        <a:font script="Sora" typeface="Nirmala UI"/>
+        <a:font script="Tale" typeface="Microsoft Tai Le"/>
+        <a:font script="Talu" typeface="Microsoft New Tai Lue"/>
+        <a:font script="Tfng" typeface="Ebrima"/>
       </a:majorFont>
       <a:minorFont>
         <a:latin typeface="Calibri" panose="020F0502020204030204"/>
         <a:ea typeface=""/>
         <a:cs typeface=""/>
-        <a:font script="Jpan" typeface="ＭＳ 明朝"/>
+        <a:font script="Jpan" typeface="游明朝"/>
         <a:font script="Hang" typeface="맑은 고딕"/>
-        <a:font script="Hans" typeface="宋体"/>
+        <a:font script="Hans" typeface="等线"/>
         <a:font script="Hant" typeface="新細明體"/>
         <a:font script="Arab" typeface="Arial"/>
         <a:font script="Hebr" typeface="Arial"/>
@@ -2929,6 +4575,23 @@
         <a:font script="Viet" typeface="Arial"/>
         <a:font script="Uigh" typeface="Microsoft Uighur"/>
         <a:font script="Geor" typeface="Sylfaen"/>
+        <a:font script="Armn" typeface="Arial"/>
+        <a:font script="Bugi" typeface="Leelawadee UI"/>
+        <a:font script="Bopo" typeface="Microsoft JhengHei"/>
+        <a:font script="Java" typeface="Javanese Text"/>
+        <a:font script="Lisu" typeface="Segoe UI"/>
+        <a:font script="Mymr" typeface="Myanmar Text"/>
+        <a:font script="Nkoo" typeface="Ebrima"/>
+        <a:font script="Olck" typeface="Nirmala UI"/>
+        <a:font script="Osma" typeface="Ebrima"/>
+        <a:font script="Phag" typeface="Phagspa"/>
+        <a:font script="Syrn" typeface="Estrangelo Edessa"/>
+        <a:font script="Syrj" typeface="Estrangelo Edessa"/>
+        <a:font script="Syre" typeface="Estrangelo Edessa"/>
+        <a:font script="Sora" typeface="Nirmala UI"/>
+        <a:font script="Tale" typeface="Microsoft Tai Le"/>
+        <a:font script="Talu" typeface="Microsoft New Tai Lue"/>
+        <a:font script="Tfng" typeface="Ebrima"/>
       </a:minorFont>
     </a:fontScheme>
     <a:fmtScheme name="Office">
@@ -3077,4 +4740,16 @@
     </a:ext>
   </a:extLst>
 </a:theme>
+</file>
+
+<file path=customXml/item1.xml><?xml version="1.0" encoding="utf-8"?>
+<b:Sources xmlns:b="http://schemas.openxmlformats.org/officeDocument/2006/bibliography" xmlns="http://schemas.openxmlformats.org/officeDocument/2006/bibliography" SelectedStyle="\APASixthEditionOfficeOnline.xsl" StyleName="APA" Version="6"/>
+</file>
+
+<file path=customXml/itemProps1.xml><?xml version="1.0" encoding="utf-8"?>
+<ds:datastoreItem xmlns:ds="http://schemas.openxmlformats.org/officeDocument/2006/customXml" ds:itemID="{646396FF-89ED-42F7-8362-C026C36BD03D}">
+  <ds:schemaRefs>
+    <ds:schemaRef ds:uri="http://schemas.openxmlformats.org/officeDocument/2006/bibliography"/>
+  </ds:schemaRefs>
+</ds:datastoreItem>
 </file>
</xml_diff>